<commit_message>
modified:   University/3rd Sem/COAL/Labs/Lab 1,2,3/Lab Report Format.docx     	new file:   University/3rd Sem/COAL/Labs/Lab 1,2,3/Task10.vvm
</commit_message>
<xml_diff>
--- a/University/3rd Sem/COAL/Labs/Lab 1,2,3/Lab Report Format.docx
+++ b/University/3rd Sem/COAL/Labs/Lab 1,2,3/Lab Report Format.docx
@@ -10,7 +10,6 @@
           <w:docPartUnique/>
         </w:docPartObj>
       </w:sdtPr>
-      <w:sdtEndPr/>
       <w:sdtContent>
         <w:p/>
         <w:p>
@@ -111,7 +110,6 @@
             <w:dataBinding w:prefixMappings="xmlns:ns0='http://purl.org/dc/elements/1.1/' xmlns:ns1='http://schemas.openxmlformats.org/package/2006/metadata/core-properties' " w:xpath="/ns1:coreProperties[1]/ns0:title[1]" w:storeItemID="{6C3C8BC8-F283-45AE-878A-BAB7291924A1}"/>
             <w:text/>
           </w:sdtPr>
-          <w:sdtEndPr/>
           <w:sdtContent>
             <w:p>
               <w:pPr>
@@ -248,12 +246,7 @@
                               <w:ind w:left="720" w:firstLine="720"/>
                             </w:pPr>
                             <w:r>
-                              <w:t>20</w:t>
-                            </w:r>
-                            <w:bookmarkStart w:id="0" w:name="_GoBack"/>
-                            <w:bookmarkEnd w:id="0"/>
-                            <w:r>
-                              <w:t>-10-2024</w:t>
+                              <w:t>20-10-2024</w:t>
                             </w:r>
                           </w:p>
                           <w:p/>
@@ -346,12 +339,7 @@
                         <w:ind w:left="720" w:firstLine="720"/>
                       </w:pPr>
                       <w:r>
-                        <w:t>20</w:t>
-                      </w:r>
-                      <w:bookmarkStart w:id="1" w:name="_GoBack"/>
-                      <w:bookmarkEnd w:id="1"/>
-                      <w:r>
-                        <w:t>-10-2024</w:t>
+                        <w:t>20-10-2024</w:t>
                       </w:r>
                     </w:p>
                     <w:p/>
@@ -416,6 +404,36 @@
       </w:r>
     </w:p>
     <w:p>
+      <w:r>
+        <w:t>IN</w:t>
+      </w:r>
+    </w:p>
+    <w:p>
+      <w:r>
+        <w:t>SUB 99</w:t>
+      </w:r>
+    </w:p>
+    <w:p>
+      <w:r>
+        <w:t>OUT</w:t>
+      </w:r>
+    </w:p>
+    <w:p>
+      <w:r>
+        <w:t>HLT</w:t>
+      </w:r>
+    </w:p>
+    <w:p>
+      <w:r>
+        <w:t>*99</w:t>
+      </w:r>
+    </w:p>
+    <w:p>
+      <w:r>
+        <w:t>DAT 010</w:t>
+      </w:r>
+    </w:p>
+    <w:p>
       <w:pPr>
         <w:spacing w:line="276" w:lineRule="auto"/>
       </w:pPr>
@@ -430,8 +448,76 @@
     </w:p>
     <w:p>
       <w:pPr>
-        <w:spacing w:line="276" w:lineRule="auto"/>
-      </w:pPr>
+        <w:pStyle w:val="ListParagraph"/>
+        <w:numPr>
+          <w:ilvl w:val="0"/>
+          <w:numId w:val="1"/>
+        </w:numPr>
+        <w:spacing w:line="276" w:lineRule="auto"/>
+      </w:pPr>
+      <w:r>
+        <w:t>Firstly we Store 10 on address 99</w:t>
+      </w:r>
+    </w:p>
+    <w:p>
+      <w:pPr>
+        <w:pStyle w:val="ListParagraph"/>
+        <w:numPr>
+          <w:ilvl w:val="0"/>
+          <w:numId w:val="1"/>
+        </w:numPr>
+        <w:spacing w:line="276" w:lineRule="auto"/>
+      </w:pPr>
+      <w:r>
+        <w:t>We take input</w:t>
+      </w:r>
+    </w:p>
+    <w:p>
+      <w:pPr>
+        <w:pStyle w:val="ListParagraph"/>
+        <w:numPr>
+          <w:ilvl w:val="0"/>
+          <w:numId w:val="1"/>
+        </w:numPr>
+        <w:spacing w:line="276" w:lineRule="auto"/>
+      </w:pPr>
+      <w:r>
+        <w:t>Subtract 10 (</w:t>
+      </w:r>
+      <w:proofErr w:type="spellStart"/>
+      <w:r>
+        <w:t>i.e</w:t>
+      </w:r>
+      <w:proofErr w:type="spellEnd"/>
+      <w:r>
+        <w:t xml:space="preserve"> Address 99 value)</w:t>
+      </w:r>
+    </w:p>
+    <w:p>
+      <w:pPr>
+        <w:pStyle w:val="ListParagraph"/>
+        <w:numPr>
+          <w:ilvl w:val="0"/>
+          <w:numId w:val="1"/>
+        </w:numPr>
+        <w:spacing w:line="276" w:lineRule="auto"/>
+      </w:pPr>
+      <w:r>
+        <w:t>Output the value</w:t>
+      </w:r>
+    </w:p>
+    <w:p>
+      <w:pPr>
+        <w:pStyle w:val="ListParagraph"/>
+        <w:numPr>
+          <w:ilvl w:val="0"/>
+          <w:numId w:val="1"/>
+        </w:numPr>
+        <w:spacing w:line="276" w:lineRule="auto"/>
+      </w:pPr>
+      <w:r>
+        <w:t>Halt the program</w:t>
+      </w:r>
     </w:p>
     <w:p>
       <w:pPr>
@@ -475,22 +561,113 @@
       </w:r>
     </w:p>
     <w:p>
-      <w:pPr>
-        <w:spacing w:line="276" w:lineRule="auto"/>
-      </w:pPr>
+      <w:r>
+        <w:t>IN</w:t>
+      </w:r>
+    </w:p>
+    <w:p>
+      <w:r>
+        <w:t>STO 10</w:t>
+      </w:r>
+    </w:p>
+    <w:p>
+      <w:r>
+        <w:t>IN</w:t>
+      </w:r>
+    </w:p>
+    <w:p>
+      <w:r>
+        <w:t>STO 80</w:t>
+      </w:r>
+    </w:p>
+    <w:p>
+      <w:r>
+        <w:t>ADD 10 80</w:t>
+      </w:r>
+    </w:p>
+    <w:p>
+      <w:r>
+        <w:t>OUT</w:t>
+      </w:r>
+    </w:p>
+    <w:p>
+      <w:r>
+        <w:t>HLT</w:t>
+      </w:r>
     </w:p>
     <w:p>
       <w:pPr>
         <w:pStyle w:val="Heading2"/>
       </w:pPr>
       <w:r>
+        <w:lastRenderedPageBreak/>
         <w:t>Explanation:</w:t>
       </w:r>
     </w:p>
     <w:p>
       <w:pPr>
-        <w:spacing w:line="276" w:lineRule="auto"/>
-      </w:pPr>
+        <w:pStyle w:val="ListParagraph"/>
+        <w:numPr>
+          <w:ilvl w:val="0"/>
+          <w:numId w:val="2"/>
+        </w:numPr>
+        <w:spacing w:line="276" w:lineRule="auto"/>
+      </w:pPr>
+      <w:r>
+        <w:t>Input value and Store on Address 10</w:t>
+      </w:r>
+    </w:p>
+    <w:p>
+      <w:pPr>
+        <w:pStyle w:val="ListParagraph"/>
+        <w:numPr>
+          <w:ilvl w:val="0"/>
+          <w:numId w:val="2"/>
+        </w:numPr>
+        <w:spacing w:line="276" w:lineRule="auto"/>
+      </w:pPr>
+      <w:r>
+        <w:t>Input value and store on Address 80</w:t>
+      </w:r>
+    </w:p>
+    <w:p>
+      <w:pPr>
+        <w:pStyle w:val="ListParagraph"/>
+        <w:numPr>
+          <w:ilvl w:val="0"/>
+          <w:numId w:val="2"/>
+        </w:numPr>
+        <w:spacing w:line="276" w:lineRule="auto"/>
+      </w:pPr>
+      <w:r>
+        <w:t>Add address 10 and 80</w:t>
+      </w:r>
+    </w:p>
+    <w:p>
+      <w:pPr>
+        <w:pStyle w:val="ListParagraph"/>
+        <w:numPr>
+          <w:ilvl w:val="0"/>
+          <w:numId w:val="2"/>
+        </w:numPr>
+        <w:spacing w:line="276" w:lineRule="auto"/>
+      </w:pPr>
+      <w:r>
+        <w:t>Output value in AC</w:t>
+      </w:r>
+    </w:p>
+    <w:p>
+      <w:pPr>
+        <w:pStyle w:val="ListParagraph"/>
+        <w:numPr>
+          <w:ilvl w:val="0"/>
+          <w:numId w:val="2"/>
+        </w:numPr>
+        <w:spacing w:line="276" w:lineRule="auto"/>
+      </w:pPr>
+      <w:r>
+        <w:t>Halt the program</w:t>
+      </w:r>
     </w:p>
     <w:p>
       <w:pPr>
@@ -540,6 +717,89 @@
       <w:pPr>
         <w:spacing w:line="276" w:lineRule="auto"/>
       </w:pPr>
+      <w:r>
+        <w:t>IN</w:t>
+      </w:r>
+    </w:p>
+    <w:p>
+      <w:pPr>
+        <w:spacing w:line="276" w:lineRule="auto"/>
+      </w:pPr>
+      <w:r>
+        <w:t>STO 30</w:t>
+      </w:r>
+    </w:p>
+    <w:p>
+      <w:pPr>
+        <w:spacing w:line="276" w:lineRule="auto"/>
+      </w:pPr>
+      <w:r>
+        <w:t>IN</w:t>
+      </w:r>
+    </w:p>
+    <w:p>
+      <w:pPr>
+        <w:spacing w:line="276" w:lineRule="auto"/>
+      </w:pPr>
+      <w:r>
+        <w:t>STO 31</w:t>
+      </w:r>
+    </w:p>
+    <w:p>
+      <w:pPr>
+        <w:spacing w:line="276" w:lineRule="auto"/>
+      </w:pPr>
+      <w:r>
+        <w:t>IN</w:t>
+      </w:r>
+    </w:p>
+    <w:p>
+      <w:pPr>
+        <w:spacing w:line="276" w:lineRule="auto"/>
+      </w:pPr>
+      <w:r>
+        <w:t>STO 32</w:t>
+      </w:r>
+    </w:p>
+    <w:p>
+      <w:pPr>
+        <w:spacing w:line="276" w:lineRule="auto"/>
+      </w:pPr>
+      <w:r>
+        <w:t>LDA 30</w:t>
+      </w:r>
+    </w:p>
+    <w:p>
+      <w:pPr>
+        <w:spacing w:line="276" w:lineRule="auto"/>
+      </w:pPr>
+      <w:r>
+        <w:t>ADD 31</w:t>
+      </w:r>
+    </w:p>
+    <w:p>
+      <w:pPr>
+        <w:spacing w:line="276" w:lineRule="auto"/>
+      </w:pPr>
+      <w:r>
+        <w:t>ADD 32</w:t>
+      </w:r>
+    </w:p>
+    <w:p>
+      <w:pPr>
+        <w:spacing w:line="276" w:lineRule="auto"/>
+      </w:pPr>
+      <w:r>
+        <w:t>OUT</w:t>
+      </w:r>
+    </w:p>
+    <w:p>
+      <w:pPr>
+        <w:spacing w:line="276" w:lineRule="auto"/>
+      </w:pPr>
+      <w:r>
+        <w:t>HLT</w:t>
+      </w:r>
     </w:p>
     <w:p>
       <w:pPr>
@@ -547,6 +807,102 @@
       </w:pPr>
       <w:r>
         <w:t>Explanation:</w:t>
+      </w:r>
+    </w:p>
+    <w:p>
+      <w:pPr>
+        <w:pStyle w:val="ListParagraph"/>
+        <w:numPr>
+          <w:ilvl w:val="0"/>
+          <w:numId w:val="3"/>
+        </w:numPr>
+      </w:pPr>
+      <w:r>
+        <w:t>Input value and Store on Address 30</w:t>
+      </w:r>
+    </w:p>
+    <w:p>
+      <w:pPr>
+        <w:pStyle w:val="ListParagraph"/>
+        <w:numPr>
+          <w:ilvl w:val="0"/>
+          <w:numId w:val="3"/>
+        </w:numPr>
+      </w:pPr>
+      <w:r>
+        <w:t>Input value and store on Address 31</w:t>
+      </w:r>
+    </w:p>
+    <w:p>
+      <w:pPr>
+        <w:pStyle w:val="ListParagraph"/>
+        <w:numPr>
+          <w:ilvl w:val="0"/>
+          <w:numId w:val="3"/>
+        </w:numPr>
+      </w:pPr>
+      <w:r>
+        <w:t>Input value and store on Address 32</w:t>
+      </w:r>
+    </w:p>
+    <w:p>
+      <w:pPr>
+        <w:pStyle w:val="ListParagraph"/>
+        <w:numPr>
+          <w:ilvl w:val="0"/>
+          <w:numId w:val="3"/>
+        </w:numPr>
+      </w:pPr>
+      <w:r>
+        <w:t>Load Address 30 in AC</w:t>
+      </w:r>
+    </w:p>
+    <w:p>
+      <w:pPr>
+        <w:pStyle w:val="ListParagraph"/>
+        <w:numPr>
+          <w:ilvl w:val="0"/>
+          <w:numId w:val="3"/>
+        </w:numPr>
+      </w:pPr>
+      <w:r>
+        <w:t>Add Address 31 to AC</w:t>
+      </w:r>
+    </w:p>
+    <w:p>
+      <w:pPr>
+        <w:pStyle w:val="ListParagraph"/>
+        <w:numPr>
+          <w:ilvl w:val="0"/>
+          <w:numId w:val="3"/>
+        </w:numPr>
+      </w:pPr>
+      <w:r>
+        <w:t>Add Address 32 to AC</w:t>
+      </w:r>
+    </w:p>
+    <w:p>
+      <w:pPr>
+        <w:pStyle w:val="ListParagraph"/>
+        <w:numPr>
+          <w:ilvl w:val="0"/>
+          <w:numId w:val="3"/>
+        </w:numPr>
+      </w:pPr>
+      <w:r>
+        <w:t xml:space="preserve">Output </w:t>
+      </w:r>
+    </w:p>
+    <w:p>
+      <w:pPr>
+        <w:pStyle w:val="ListParagraph"/>
+        <w:numPr>
+          <w:ilvl w:val="0"/>
+          <w:numId w:val="3"/>
+        </w:numPr>
+      </w:pPr>
+      <w:r>
+        <w:t>Halt the program</w:t>
       </w:r>
     </w:p>
     <w:p>
@@ -568,6 +924,7 @@
         <w:jc w:val="center"/>
       </w:pPr>
       <w:r>
+        <w:lastRenderedPageBreak/>
         <w:t>Task 4:</w:t>
       </w:r>
     </w:p>
@@ -617,6 +974,65 @@
       <w:pPr>
         <w:spacing w:line="276" w:lineRule="auto"/>
       </w:pPr>
+      <w:r>
+        <w:t>IN</w:t>
+      </w:r>
+    </w:p>
+    <w:p>
+      <w:pPr>
+        <w:spacing w:line="276" w:lineRule="auto"/>
+      </w:pPr>
+      <w:r>
+        <w:t>STO 30</w:t>
+      </w:r>
+    </w:p>
+    <w:p>
+      <w:pPr>
+        <w:spacing w:line="276" w:lineRule="auto"/>
+      </w:pPr>
+      <w:r>
+        <w:t>LDA 30</w:t>
+      </w:r>
+    </w:p>
+    <w:p>
+      <w:pPr>
+        <w:spacing w:line="276" w:lineRule="auto"/>
+      </w:pPr>
+      <w:r>
+        <w:t>ADD 10</w:t>
+      </w:r>
+    </w:p>
+    <w:p>
+      <w:pPr>
+        <w:spacing w:line="276" w:lineRule="auto"/>
+      </w:pPr>
+      <w:r>
+        <w:t>OUT</w:t>
+      </w:r>
+    </w:p>
+    <w:p>
+      <w:pPr>
+        <w:spacing w:line="276" w:lineRule="auto"/>
+      </w:pPr>
+      <w:r>
+        <w:t>HLT</w:t>
+      </w:r>
+    </w:p>
+    <w:p>
+      <w:pPr>
+        <w:spacing w:line="276" w:lineRule="auto"/>
+      </w:pPr>
+      <w:r>
+        <w:t>*10</w:t>
+      </w:r>
+    </w:p>
+    <w:p>
+      <w:pPr>
+        <w:spacing w:line="276" w:lineRule="auto"/>
+      </w:pPr>
+      <w:r>
+        <w:t>DAT 100</w:t>
+      </w:r>
     </w:p>
     <w:p>
       <w:pPr>
@@ -628,13 +1044,75 @@
     </w:p>
     <w:p>
       <w:pPr>
-        <w:spacing w:line="276" w:lineRule="auto"/>
-      </w:pPr>
-    </w:p>
-    <w:p>
-      <w:pPr>
-        <w:spacing w:line="276" w:lineRule="auto"/>
-      </w:pPr>
+        <w:pStyle w:val="ListParagraph"/>
+        <w:numPr>
+          <w:ilvl w:val="0"/>
+          <w:numId w:val="4"/>
+        </w:numPr>
+      </w:pPr>
+      <w:r>
+        <w:t>Store Data Value (100) at address 10</w:t>
+      </w:r>
+    </w:p>
+    <w:p>
+      <w:pPr>
+        <w:pStyle w:val="ListParagraph"/>
+        <w:numPr>
+          <w:ilvl w:val="0"/>
+          <w:numId w:val="4"/>
+        </w:numPr>
+      </w:pPr>
+      <w:r>
+        <w:t>Input value and store at Address 30</w:t>
+      </w:r>
+    </w:p>
+    <w:p>
+      <w:pPr>
+        <w:pStyle w:val="ListParagraph"/>
+        <w:numPr>
+          <w:ilvl w:val="0"/>
+          <w:numId w:val="4"/>
+        </w:numPr>
+      </w:pPr>
+      <w:r>
+        <w:t>Load address 30 in AC</w:t>
+      </w:r>
+    </w:p>
+    <w:p>
+      <w:pPr>
+        <w:pStyle w:val="ListParagraph"/>
+        <w:numPr>
+          <w:ilvl w:val="0"/>
+          <w:numId w:val="4"/>
+        </w:numPr>
+      </w:pPr>
+      <w:r>
+        <w:t>Add address 10 (100) to AC value</w:t>
+      </w:r>
+    </w:p>
+    <w:p>
+      <w:pPr>
+        <w:pStyle w:val="ListParagraph"/>
+        <w:numPr>
+          <w:ilvl w:val="0"/>
+          <w:numId w:val="4"/>
+        </w:numPr>
+      </w:pPr>
+      <w:r>
+        <w:t>Output AC</w:t>
+      </w:r>
+    </w:p>
+    <w:p>
+      <w:pPr>
+        <w:pStyle w:val="ListParagraph"/>
+        <w:numPr>
+          <w:ilvl w:val="0"/>
+          <w:numId w:val="4"/>
+        </w:numPr>
+      </w:pPr>
+      <w:r>
+        <w:t>Halt the Program</w:t>
+      </w:r>
     </w:p>
     <w:p>
       <w:pPr>
@@ -650,7 +1128,6 @@
         <w:jc w:val="center"/>
       </w:pPr>
       <w:r>
-        <w:lastRenderedPageBreak/>
         <w:t>Task 5:</w:t>
       </w:r>
     </w:p>
@@ -694,24 +1171,102 @@
       <w:pPr>
         <w:spacing w:line="276" w:lineRule="auto"/>
       </w:pPr>
+      <w:r>
+        <w:t>IN</w:t>
+      </w:r>
+    </w:p>
+    <w:p>
+      <w:pPr>
+        <w:spacing w:line="276" w:lineRule="auto"/>
+      </w:pPr>
+      <w:r>
+        <w:t>STO 30</w:t>
+      </w:r>
+    </w:p>
+    <w:p>
+      <w:pPr>
+        <w:spacing w:line="276" w:lineRule="auto"/>
+      </w:pPr>
+      <w:r>
+        <w:t>ADD 30</w:t>
+      </w:r>
+    </w:p>
+    <w:p>
+      <w:pPr>
+        <w:spacing w:line="276" w:lineRule="auto"/>
+      </w:pPr>
+      <w:r>
+        <w:t>OUT</w:t>
+      </w:r>
+    </w:p>
+    <w:p>
+      <w:pPr>
+        <w:spacing w:line="276" w:lineRule="auto"/>
+      </w:pPr>
+      <w:r>
+        <w:t>HLT</w:t>
+      </w:r>
     </w:p>
     <w:p>
       <w:pPr>
         <w:pStyle w:val="Heading2"/>
       </w:pPr>
       <w:r>
+        <w:lastRenderedPageBreak/>
         <w:t>Explanation:</w:t>
       </w:r>
     </w:p>
     <w:p>
       <w:pPr>
-        <w:spacing w:line="276" w:lineRule="auto"/>
-      </w:pPr>
-    </w:p>
-    <w:p>
-      <w:pPr>
-        <w:spacing w:line="276" w:lineRule="auto"/>
-      </w:pPr>
+        <w:pStyle w:val="ListParagraph"/>
+        <w:numPr>
+          <w:ilvl w:val="0"/>
+          <w:numId w:val="5"/>
+        </w:numPr>
+        <w:spacing w:line="276" w:lineRule="auto"/>
+      </w:pPr>
+      <w:r>
+        <w:t>Input the value and Store on Address 30</w:t>
+      </w:r>
+    </w:p>
+    <w:p>
+      <w:pPr>
+        <w:pStyle w:val="ListParagraph"/>
+        <w:numPr>
+          <w:ilvl w:val="0"/>
+          <w:numId w:val="5"/>
+        </w:numPr>
+        <w:spacing w:line="276" w:lineRule="auto"/>
+      </w:pPr>
+      <w:r>
+        <w:t>Add value at address 30 again</w:t>
+      </w:r>
+    </w:p>
+    <w:p>
+      <w:pPr>
+        <w:pStyle w:val="ListParagraph"/>
+        <w:numPr>
+          <w:ilvl w:val="0"/>
+          <w:numId w:val="5"/>
+        </w:numPr>
+        <w:spacing w:line="276" w:lineRule="auto"/>
+      </w:pPr>
+      <w:r>
+        <w:t>Output the value</w:t>
+      </w:r>
+    </w:p>
+    <w:p>
+      <w:pPr>
+        <w:pStyle w:val="ListParagraph"/>
+        <w:numPr>
+          <w:ilvl w:val="0"/>
+          <w:numId w:val="5"/>
+        </w:numPr>
+        <w:spacing w:line="276" w:lineRule="auto"/>
+      </w:pPr>
+      <w:r>
+        <w:t>Halt the Program</w:t>
+      </w:r>
     </w:p>
     <w:p>
       <w:pPr>
@@ -770,6 +1325,65 @@
       <w:pPr>
         <w:spacing w:line="276" w:lineRule="auto"/>
       </w:pPr>
+      <w:r>
+        <w:t>IN</w:t>
+      </w:r>
+    </w:p>
+    <w:p>
+      <w:pPr>
+        <w:spacing w:line="276" w:lineRule="auto"/>
+      </w:pPr>
+      <w:r>
+        <w:t>STO 30</w:t>
+      </w:r>
+    </w:p>
+    <w:p>
+      <w:pPr>
+        <w:spacing w:line="276" w:lineRule="auto"/>
+      </w:pPr>
+      <w:r>
+        <w:t>ADD 30</w:t>
+      </w:r>
+    </w:p>
+    <w:p>
+      <w:pPr>
+        <w:spacing w:line="276" w:lineRule="auto"/>
+      </w:pPr>
+      <w:r>
+        <w:t>SUB 12</w:t>
+      </w:r>
+    </w:p>
+    <w:p>
+      <w:pPr>
+        <w:spacing w:line="276" w:lineRule="auto"/>
+      </w:pPr>
+      <w:r>
+        <w:t xml:space="preserve">OUT </w:t>
+      </w:r>
+    </w:p>
+    <w:p>
+      <w:pPr>
+        <w:spacing w:line="276" w:lineRule="auto"/>
+      </w:pPr>
+      <w:r>
+        <w:t>HLT</w:t>
+      </w:r>
+    </w:p>
+    <w:p>
+      <w:pPr>
+        <w:spacing w:line="276" w:lineRule="auto"/>
+      </w:pPr>
+      <w:r>
+        <w:t>*12</w:t>
+      </w:r>
+    </w:p>
+    <w:p>
+      <w:pPr>
+        <w:spacing w:line="276" w:lineRule="auto"/>
+      </w:pPr>
+      <w:r>
+        <w:t>DAT 001</w:t>
+      </w:r>
     </w:p>
     <w:p>
       <w:pPr>
@@ -777,6 +1391,78 @@
       </w:pPr>
       <w:r>
         <w:t>Explanation:</w:t>
+      </w:r>
+    </w:p>
+    <w:p>
+      <w:pPr>
+        <w:pStyle w:val="ListParagraph"/>
+        <w:numPr>
+          <w:ilvl w:val="0"/>
+          <w:numId w:val="6"/>
+        </w:numPr>
+      </w:pPr>
+      <w:r>
+        <w:t>Store Data Value of 01 at Address 12</w:t>
+      </w:r>
+    </w:p>
+    <w:p>
+      <w:pPr>
+        <w:pStyle w:val="ListParagraph"/>
+        <w:numPr>
+          <w:ilvl w:val="0"/>
+          <w:numId w:val="6"/>
+        </w:numPr>
+      </w:pPr>
+      <w:r>
+        <w:t>Input value and store Address 30</w:t>
+      </w:r>
+    </w:p>
+    <w:p>
+      <w:pPr>
+        <w:pStyle w:val="ListParagraph"/>
+        <w:numPr>
+          <w:ilvl w:val="0"/>
+          <w:numId w:val="6"/>
+        </w:numPr>
+      </w:pPr>
+      <w:r>
+        <w:t>Add value at address 30 again</w:t>
+      </w:r>
+    </w:p>
+    <w:p>
+      <w:pPr>
+        <w:pStyle w:val="ListParagraph"/>
+        <w:numPr>
+          <w:ilvl w:val="0"/>
+          <w:numId w:val="6"/>
+        </w:numPr>
+      </w:pPr>
+      <w:r>
+        <w:t>Subtract value at address 12</w:t>
+      </w:r>
+    </w:p>
+    <w:p>
+      <w:pPr>
+        <w:pStyle w:val="ListParagraph"/>
+        <w:numPr>
+          <w:ilvl w:val="0"/>
+          <w:numId w:val="6"/>
+        </w:numPr>
+      </w:pPr>
+      <w:r>
+        <w:t>Output the Value</w:t>
+      </w:r>
+    </w:p>
+    <w:p>
+      <w:pPr>
+        <w:pStyle w:val="ListParagraph"/>
+        <w:numPr>
+          <w:ilvl w:val="0"/>
+          <w:numId w:val="6"/>
+        </w:numPr>
+      </w:pPr>
+      <w:r>
+        <w:t>Halt the program</w:t>
       </w:r>
     </w:p>
     <w:p>
@@ -798,6 +1484,7 @@
         <w:jc w:val="center"/>
       </w:pPr>
       <w:r>
+        <w:lastRenderedPageBreak/>
         <w:t>Task 7:</w:t>
       </w:r>
     </w:p>
@@ -847,6 +1534,89 @@
       <w:pPr>
         <w:spacing w:line="276" w:lineRule="auto"/>
       </w:pPr>
+      <w:r>
+        <w:t>IN</w:t>
+      </w:r>
+    </w:p>
+    <w:p>
+      <w:pPr>
+        <w:spacing w:line="276" w:lineRule="auto"/>
+      </w:pPr>
+      <w:r>
+        <w:t>STO 31</w:t>
+      </w:r>
+    </w:p>
+    <w:p>
+      <w:pPr>
+        <w:spacing w:line="276" w:lineRule="auto"/>
+      </w:pPr>
+      <w:r>
+        <w:t>IN</w:t>
+      </w:r>
+    </w:p>
+    <w:p>
+      <w:pPr>
+        <w:spacing w:line="276" w:lineRule="auto"/>
+      </w:pPr>
+      <w:r>
+        <w:t>STO 32</w:t>
+      </w:r>
+    </w:p>
+    <w:p>
+      <w:pPr>
+        <w:spacing w:line="276" w:lineRule="auto"/>
+      </w:pPr>
+      <w:r>
+        <w:t>IN</w:t>
+      </w:r>
+    </w:p>
+    <w:p>
+      <w:pPr>
+        <w:spacing w:line="276" w:lineRule="auto"/>
+      </w:pPr>
+      <w:r>
+        <w:t>STO 33</w:t>
+      </w:r>
+    </w:p>
+    <w:p>
+      <w:pPr>
+        <w:spacing w:line="276" w:lineRule="auto"/>
+      </w:pPr>
+      <w:r>
+        <w:t>LDA 31</w:t>
+      </w:r>
+    </w:p>
+    <w:p>
+      <w:pPr>
+        <w:spacing w:line="276" w:lineRule="auto"/>
+      </w:pPr>
+      <w:r>
+        <w:t>ADD 32</w:t>
+      </w:r>
+    </w:p>
+    <w:p>
+      <w:pPr>
+        <w:spacing w:line="276" w:lineRule="auto"/>
+      </w:pPr>
+      <w:r>
+        <w:t>SUB 33</w:t>
+      </w:r>
+    </w:p>
+    <w:p>
+      <w:pPr>
+        <w:spacing w:line="276" w:lineRule="auto"/>
+      </w:pPr>
+      <w:r>
+        <w:t>OUT</w:t>
+      </w:r>
+    </w:p>
+    <w:p>
+      <w:pPr>
+        <w:spacing w:line="276" w:lineRule="auto"/>
+      </w:pPr>
+      <w:r>
+        <w:t>HLT</w:t>
+      </w:r>
     </w:p>
     <w:p>
       <w:pPr>
@@ -858,8 +1628,107 @@
     </w:p>
     <w:p>
       <w:pPr>
-        <w:spacing w:line="276" w:lineRule="auto"/>
-      </w:pPr>
+        <w:pStyle w:val="ListParagraph"/>
+        <w:numPr>
+          <w:ilvl w:val="0"/>
+          <w:numId w:val="7"/>
+        </w:numPr>
+        <w:spacing w:line="276" w:lineRule="auto"/>
+      </w:pPr>
+      <w:r>
+        <w:t>Input value and store at Address 31</w:t>
+      </w:r>
+    </w:p>
+    <w:p>
+      <w:pPr>
+        <w:pStyle w:val="ListParagraph"/>
+        <w:numPr>
+          <w:ilvl w:val="0"/>
+          <w:numId w:val="7"/>
+        </w:numPr>
+        <w:spacing w:line="276" w:lineRule="auto"/>
+      </w:pPr>
+      <w:r>
+        <w:t>Input value and store at Address 32</w:t>
+      </w:r>
+    </w:p>
+    <w:p>
+      <w:pPr>
+        <w:pStyle w:val="ListParagraph"/>
+        <w:numPr>
+          <w:ilvl w:val="0"/>
+          <w:numId w:val="7"/>
+        </w:numPr>
+        <w:spacing w:line="276" w:lineRule="auto"/>
+      </w:pPr>
+      <w:r>
+        <w:t>Input value and store at Address 33</w:t>
+      </w:r>
+    </w:p>
+    <w:p>
+      <w:pPr>
+        <w:pStyle w:val="ListParagraph"/>
+        <w:numPr>
+          <w:ilvl w:val="0"/>
+          <w:numId w:val="7"/>
+        </w:numPr>
+        <w:spacing w:line="276" w:lineRule="auto"/>
+      </w:pPr>
+      <w:r>
+        <w:t>Load Address 31 in AC</w:t>
+      </w:r>
+    </w:p>
+    <w:p>
+      <w:pPr>
+        <w:pStyle w:val="ListParagraph"/>
+        <w:numPr>
+          <w:ilvl w:val="0"/>
+          <w:numId w:val="7"/>
+        </w:numPr>
+        <w:spacing w:line="276" w:lineRule="auto"/>
+      </w:pPr>
+      <w:r>
+        <w:t>Add value from Address 32</w:t>
+      </w:r>
+    </w:p>
+    <w:p>
+      <w:pPr>
+        <w:pStyle w:val="ListParagraph"/>
+        <w:numPr>
+          <w:ilvl w:val="0"/>
+          <w:numId w:val="7"/>
+        </w:numPr>
+        <w:spacing w:line="276" w:lineRule="auto"/>
+      </w:pPr>
+      <w:r>
+        <w:t>Subtract value of Address 33 from AC</w:t>
+      </w:r>
+    </w:p>
+    <w:p>
+      <w:pPr>
+        <w:pStyle w:val="ListParagraph"/>
+        <w:numPr>
+          <w:ilvl w:val="0"/>
+          <w:numId w:val="7"/>
+        </w:numPr>
+        <w:spacing w:line="276" w:lineRule="auto"/>
+      </w:pPr>
+      <w:r>
+        <w:t>Output the Value</w:t>
+      </w:r>
+    </w:p>
+    <w:p>
+      <w:pPr>
+        <w:pStyle w:val="ListParagraph"/>
+        <w:numPr>
+          <w:ilvl w:val="0"/>
+          <w:numId w:val="7"/>
+        </w:numPr>
+        <w:spacing w:line="276" w:lineRule="auto"/>
+      </w:pPr>
+      <w:r>
+        <w:t>Halt the program</w:t>
+      </w:r>
     </w:p>
     <w:p>
       <w:pPr>
@@ -990,6 +1859,121 @@
       <w:pPr>
         <w:spacing w:line="276" w:lineRule="auto"/>
       </w:pPr>
+      <w:r>
+        <w:t>IN</w:t>
+      </w:r>
+    </w:p>
+    <w:p>
+      <w:pPr>
+        <w:spacing w:line="276" w:lineRule="auto"/>
+      </w:pPr>
+      <w:r>
+        <w:t xml:space="preserve">// </w:t>
+      </w:r>
+      <w:proofErr w:type="gramStart"/>
+      <w:r>
+        <w:t>Only</w:t>
+      </w:r>
+      <w:proofErr w:type="gramEnd"/>
+      <w:r>
+        <w:t xml:space="preserve"> input 5</w:t>
+      </w:r>
+    </w:p>
+    <w:p>
+      <w:pPr>
+        <w:spacing w:line="276" w:lineRule="auto"/>
+      </w:pPr>
+      <w:r>
+        <w:t>STO 95</w:t>
+      </w:r>
+    </w:p>
+    <w:p>
+      <w:pPr>
+        <w:spacing w:line="276" w:lineRule="auto"/>
+      </w:pPr>
+      <w:r>
+        <w:t>IN</w:t>
+      </w:r>
+    </w:p>
+    <w:p>
+      <w:pPr>
+        <w:spacing w:line="276" w:lineRule="auto"/>
+      </w:pPr>
+      <w:r>
+        <w:t>STO 98</w:t>
+      </w:r>
+    </w:p>
+    <w:p>
+      <w:pPr>
+        <w:spacing w:line="276" w:lineRule="auto"/>
+      </w:pPr>
+      <w:r>
+        <w:t>LDA 98</w:t>
+      </w:r>
+    </w:p>
+    <w:p>
+      <w:pPr>
+        <w:spacing w:line="276" w:lineRule="auto"/>
+      </w:pPr>
+      <w:r>
+        <w:t>BRZ 99</w:t>
+      </w:r>
+    </w:p>
+    <w:p>
+      <w:pPr>
+        <w:spacing w:line="276" w:lineRule="auto"/>
+      </w:pPr>
+      <w:r>
+        <w:t>LDA 98</w:t>
+      </w:r>
+    </w:p>
+    <w:p>
+      <w:pPr>
+        <w:spacing w:line="276" w:lineRule="auto"/>
+      </w:pPr>
+      <w:r>
+        <w:t>SUB 95</w:t>
+      </w:r>
+    </w:p>
+    <w:p>
+      <w:pPr>
+        <w:spacing w:line="276" w:lineRule="auto"/>
+      </w:pPr>
+      <w:r>
+        <w:t>BRP 10</w:t>
+      </w:r>
+    </w:p>
+    <w:p>
+      <w:pPr>
+        <w:spacing w:line="276" w:lineRule="auto"/>
+      </w:pPr>
+      <w:r>
+        <w:t>BR 12</w:t>
+      </w:r>
+    </w:p>
+    <w:p>
+      <w:pPr>
+        <w:spacing w:line="276" w:lineRule="auto"/>
+      </w:pPr>
+      <w:r>
+        <w:t>LDA 98</w:t>
+      </w:r>
+    </w:p>
+    <w:p>
+      <w:pPr>
+        <w:spacing w:line="276" w:lineRule="auto"/>
+      </w:pPr>
+      <w:r>
+        <w:t>OUT</w:t>
+      </w:r>
+    </w:p>
+    <w:p>
+      <w:pPr>
+        <w:spacing w:line="276" w:lineRule="auto"/>
+      </w:pPr>
+      <w:r>
+        <w:t>HLT</w:t>
+      </w:r>
     </w:p>
     <w:p>
       <w:pPr>
@@ -1001,8 +1985,158 @@
     </w:p>
     <w:p>
       <w:pPr>
-        <w:spacing w:line="276" w:lineRule="auto"/>
-      </w:pPr>
+        <w:pStyle w:val="ListParagraph"/>
+        <w:numPr>
+          <w:ilvl w:val="0"/>
+          <w:numId w:val="8"/>
+        </w:numPr>
+        <w:spacing w:line="276" w:lineRule="auto"/>
+      </w:pPr>
+      <w:r>
+        <w:t>Input 5 and store on address 95</w:t>
+      </w:r>
+    </w:p>
+    <w:p>
+      <w:pPr>
+        <w:pStyle w:val="ListParagraph"/>
+        <w:numPr>
+          <w:ilvl w:val="0"/>
+          <w:numId w:val="8"/>
+        </w:numPr>
+        <w:spacing w:line="276" w:lineRule="auto"/>
+      </w:pPr>
+      <w:r>
+        <w:t>In a value and store on Address 98</w:t>
+      </w:r>
+    </w:p>
+    <w:p>
+      <w:pPr>
+        <w:pStyle w:val="ListParagraph"/>
+        <w:numPr>
+          <w:ilvl w:val="0"/>
+          <w:numId w:val="8"/>
+        </w:numPr>
+        <w:spacing w:line="276" w:lineRule="auto"/>
+      </w:pPr>
+      <w:r>
+        <w:t>Load 98 address in AC</w:t>
+      </w:r>
+    </w:p>
+    <w:p>
+      <w:pPr>
+        <w:pStyle w:val="ListParagraph"/>
+        <w:numPr>
+          <w:ilvl w:val="0"/>
+          <w:numId w:val="8"/>
+        </w:numPr>
+        <w:spacing w:line="276" w:lineRule="auto"/>
+      </w:pPr>
+      <w:r>
+        <w:t>Check if value is Zero (if it is zero halt the program)</w:t>
+      </w:r>
+    </w:p>
+    <w:p>
+      <w:pPr>
+        <w:pStyle w:val="ListParagraph"/>
+        <w:numPr>
+          <w:ilvl w:val="0"/>
+          <w:numId w:val="8"/>
+        </w:numPr>
+        <w:spacing w:line="276" w:lineRule="auto"/>
+      </w:pPr>
+      <w:r>
+        <w:t>Load 98</w:t>
+      </w:r>
+    </w:p>
+    <w:p>
+      <w:pPr>
+        <w:pStyle w:val="ListParagraph"/>
+        <w:numPr>
+          <w:ilvl w:val="0"/>
+          <w:numId w:val="8"/>
+        </w:numPr>
+        <w:spacing w:line="276" w:lineRule="auto"/>
+      </w:pPr>
+      <w:r>
+        <w:t>Sub value at 95 (</w:t>
+      </w:r>
+      <w:proofErr w:type="spellStart"/>
+      <w:r>
+        <w:t>i.e</w:t>
+      </w:r>
+      <w:proofErr w:type="spellEnd"/>
+      <w:r>
+        <w:t xml:space="preserve"> 5) from AC</w:t>
+      </w:r>
+    </w:p>
+    <w:p>
+      <w:pPr>
+        <w:pStyle w:val="ListParagraph"/>
+        <w:numPr>
+          <w:ilvl w:val="0"/>
+          <w:numId w:val="8"/>
+        </w:numPr>
+        <w:spacing w:line="276" w:lineRule="auto"/>
+      </w:pPr>
+      <w:r>
+        <w:t>Check if result is positive or zero (if it is positive go to Instruction 10)</w:t>
+      </w:r>
+    </w:p>
+    <w:p>
+      <w:pPr>
+        <w:pStyle w:val="ListParagraph"/>
+        <w:numPr>
+          <w:ilvl w:val="0"/>
+          <w:numId w:val="8"/>
+        </w:numPr>
+        <w:spacing w:line="276" w:lineRule="auto"/>
+      </w:pPr>
+      <w:r>
+        <w:t>Load value from 98 address</w:t>
+      </w:r>
+    </w:p>
+    <w:p>
+      <w:pPr>
+        <w:pStyle w:val="ListParagraph"/>
+        <w:numPr>
+          <w:ilvl w:val="0"/>
+          <w:numId w:val="8"/>
+        </w:numPr>
+        <w:spacing w:line="276" w:lineRule="auto"/>
+      </w:pPr>
+      <w:r>
+        <w:lastRenderedPageBreak/>
+        <w:t>Output the value</w:t>
+      </w:r>
+    </w:p>
+    <w:p>
+      <w:pPr>
+        <w:pStyle w:val="ListParagraph"/>
+        <w:numPr>
+          <w:ilvl w:val="0"/>
+          <w:numId w:val="8"/>
+        </w:numPr>
+        <w:spacing w:line="276" w:lineRule="auto"/>
+      </w:pPr>
+      <w:r>
+        <w:t xml:space="preserve">If the condition is false </w:t>
+      </w:r>
+      <w:proofErr w:type="spellStart"/>
+      <w:r>
+        <w:t>i.e</w:t>
+      </w:r>
+      <w:proofErr w:type="spellEnd"/>
+      <w:r>
+        <w:t xml:space="preserve"> negative go to instruction 12 </w:t>
+      </w:r>
+      <w:proofErr w:type="spellStart"/>
+      <w:r>
+        <w:t>i.e</w:t>
+      </w:r>
+      <w:proofErr w:type="spellEnd"/>
+      <w:r>
+        <w:t xml:space="preserve"> halt the program</w:t>
+      </w:r>
     </w:p>
     <w:p>
       <w:pPr>
@@ -1063,6 +2197,105 @@
       <w:pPr>
         <w:spacing w:line="276" w:lineRule="auto"/>
       </w:pPr>
+      <w:r>
+        <w:t>IN</w:t>
+      </w:r>
+    </w:p>
+    <w:p>
+      <w:pPr>
+        <w:spacing w:line="276" w:lineRule="auto"/>
+      </w:pPr>
+      <w:r>
+        <w:t>STO 50</w:t>
+      </w:r>
+    </w:p>
+    <w:p>
+      <w:pPr>
+        <w:spacing w:line="276" w:lineRule="auto"/>
+      </w:pPr>
+      <w:r>
+        <w:t xml:space="preserve">IN </w:t>
+      </w:r>
+    </w:p>
+    <w:p>
+      <w:pPr>
+        <w:spacing w:line="276" w:lineRule="auto"/>
+      </w:pPr>
+      <w:r>
+        <w:t>STO 51</w:t>
+      </w:r>
+    </w:p>
+    <w:p>
+      <w:pPr>
+        <w:spacing w:line="276" w:lineRule="auto"/>
+      </w:pPr>
+      <w:r>
+        <w:t>LDA 50</w:t>
+      </w:r>
+    </w:p>
+    <w:p>
+      <w:pPr>
+        <w:spacing w:line="276" w:lineRule="auto"/>
+      </w:pPr>
+      <w:r>
+        <w:t>SUB 51</w:t>
+      </w:r>
+    </w:p>
+    <w:p>
+      <w:pPr>
+        <w:spacing w:line="276" w:lineRule="auto"/>
+      </w:pPr>
+      <w:r>
+        <w:t>BRP 10</w:t>
+      </w:r>
+    </w:p>
+    <w:p>
+      <w:pPr>
+        <w:spacing w:line="276" w:lineRule="auto"/>
+      </w:pPr>
+      <w:r>
+        <w:t>LDA 51</w:t>
+      </w:r>
+    </w:p>
+    <w:p>
+      <w:pPr>
+        <w:spacing w:line="276" w:lineRule="auto"/>
+      </w:pPr>
+      <w:r>
+        <w:t>OUT</w:t>
+      </w:r>
+    </w:p>
+    <w:p>
+      <w:pPr>
+        <w:spacing w:line="276" w:lineRule="auto"/>
+      </w:pPr>
+      <w:r>
+        <w:t>HLT</w:t>
+      </w:r>
+    </w:p>
+    <w:p>
+      <w:pPr>
+        <w:spacing w:line="276" w:lineRule="auto"/>
+      </w:pPr>
+      <w:r>
+        <w:t>LDA 50</w:t>
+      </w:r>
+    </w:p>
+    <w:p>
+      <w:pPr>
+        <w:spacing w:line="276" w:lineRule="auto"/>
+      </w:pPr>
+      <w:r>
+        <w:t>OUT</w:t>
+      </w:r>
+    </w:p>
+    <w:p>
+      <w:pPr>
+        <w:spacing w:line="276" w:lineRule="auto"/>
+      </w:pPr>
+      <w:r>
+        <w:t>HLT</w:t>
+      </w:r>
     </w:p>
     <w:p>
       <w:pPr>
@@ -1070,6 +2303,160 @@
       </w:pPr>
       <w:r>
         <w:t>Explanation:</w:t>
+      </w:r>
+    </w:p>
+    <w:p>
+      <w:pPr>
+        <w:pStyle w:val="ListParagraph"/>
+        <w:numPr>
+          <w:ilvl w:val="0"/>
+          <w:numId w:val="9"/>
+        </w:numPr>
+      </w:pPr>
+      <w:r>
+        <w:t>Input a value and store at address 50</w:t>
+      </w:r>
+    </w:p>
+    <w:p>
+      <w:pPr>
+        <w:pStyle w:val="ListParagraph"/>
+        <w:numPr>
+          <w:ilvl w:val="0"/>
+          <w:numId w:val="9"/>
+        </w:numPr>
+      </w:pPr>
+      <w:r>
+        <w:t>Input a value and store at address 51</w:t>
+      </w:r>
+    </w:p>
+    <w:p>
+      <w:pPr>
+        <w:pStyle w:val="ListParagraph"/>
+        <w:numPr>
+          <w:ilvl w:val="0"/>
+          <w:numId w:val="9"/>
+        </w:numPr>
+      </w:pPr>
+      <w:r>
+        <w:t>Load Value of address 50</w:t>
+      </w:r>
+    </w:p>
+    <w:p>
+      <w:pPr>
+        <w:pStyle w:val="ListParagraph"/>
+        <w:numPr>
+          <w:ilvl w:val="0"/>
+          <w:numId w:val="9"/>
+        </w:numPr>
+      </w:pPr>
+      <w:r>
+        <w:t>Subtract value of Address 51</w:t>
+      </w:r>
+    </w:p>
+    <w:p>
+      <w:pPr>
+        <w:pStyle w:val="ListParagraph"/>
+        <w:numPr>
+          <w:ilvl w:val="0"/>
+          <w:numId w:val="9"/>
+        </w:numPr>
+      </w:pPr>
+      <w:r>
+        <w:t>If result is positive (in case first number is greater) go to instruction 10</w:t>
+      </w:r>
+    </w:p>
+    <w:p>
+      <w:pPr>
+        <w:pStyle w:val="ListParagraph"/>
+        <w:numPr>
+          <w:ilvl w:val="0"/>
+          <w:numId w:val="10"/>
+        </w:numPr>
+      </w:pPr>
+      <w:r>
+        <w:t>Load value from Address 50</w:t>
+      </w:r>
+    </w:p>
+    <w:p>
+      <w:pPr>
+        <w:pStyle w:val="ListParagraph"/>
+        <w:numPr>
+          <w:ilvl w:val="0"/>
+          <w:numId w:val="10"/>
+        </w:numPr>
+      </w:pPr>
+      <w:r>
+        <w:t>Output the value</w:t>
+      </w:r>
+    </w:p>
+    <w:p>
+      <w:pPr>
+        <w:pStyle w:val="ListParagraph"/>
+        <w:numPr>
+          <w:ilvl w:val="0"/>
+          <w:numId w:val="10"/>
+        </w:numPr>
+      </w:pPr>
+      <w:r>
+        <w:t>Halt the program</w:t>
+      </w:r>
+    </w:p>
+    <w:p>
+      <w:pPr>
+        <w:pStyle w:val="ListParagraph"/>
+        <w:numPr>
+          <w:ilvl w:val="0"/>
+          <w:numId w:val="11"/>
+        </w:numPr>
+      </w:pPr>
+      <w:r>
+        <w:t>Else (2</w:t>
+      </w:r>
+      <w:r>
+        <w:rPr>
+          <w:vertAlign w:val="superscript"/>
+        </w:rPr>
+        <w:t>nd</w:t>
+      </w:r>
+      <w:r>
+        <w:t xml:space="preserve"> number is greater)</w:t>
+      </w:r>
+    </w:p>
+    <w:p>
+      <w:pPr>
+        <w:pStyle w:val="ListParagraph"/>
+        <w:numPr>
+          <w:ilvl w:val="0"/>
+          <w:numId w:val="12"/>
+        </w:numPr>
+      </w:pPr>
+      <w:r>
+        <w:lastRenderedPageBreak/>
+        <w:t>Load value from Address 51</w:t>
+      </w:r>
+    </w:p>
+    <w:p>
+      <w:pPr>
+        <w:pStyle w:val="ListParagraph"/>
+        <w:numPr>
+          <w:ilvl w:val="0"/>
+          <w:numId w:val="12"/>
+        </w:numPr>
+      </w:pPr>
+      <w:r>
+        <w:t>Output the value</w:t>
+      </w:r>
+    </w:p>
+    <w:p>
+      <w:pPr>
+        <w:pStyle w:val="ListParagraph"/>
+        <w:numPr>
+          <w:ilvl w:val="0"/>
+          <w:numId w:val="12"/>
+        </w:numPr>
+      </w:pPr>
+      <w:r>
+        <w:t>Halt the program</w:t>
       </w:r>
     </w:p>
     <w:p/>
@@ -1123,34 +2510,342 @@
     </w:p>
     <w:p>
       <w:pPr>
+        <w:rPr>
+          <w:noProof/>
+        </w:rPr>
+      </w:pPr>
+      <w:bookmarkStart w:id="0" w:name="_GoBack"/>
+      <w:bookmarkEnd w:id="0"/>
+    </w:p>
+    <w:p>
+      <w:pPr>
+        <w:rPr>
+          <w:b/>
+          <w:bCs/>
+          <w:sz w:val="32"/>
+          <w:szCs w:val="30"/>
+        </w:rPr>
+      </w:pPr>
+      <w:r>
+        <w:rPr>
+          <w:b/>
+          <w:bCs/>
+          <w:sz w:val="32"/>
+          <w:szCs w:val="30"/>
+        </w:rPr>
+        <w:t>Code:</w:t>
+      </w:r>
+    </w:p>
+    <w:p>
+      <w:pPr>
+        <w:spacing w:line="276" w:lineRule="auto"/>
+      </w:pPr>
+      <w:r>
+        <w:t xml:space="preserve">IN </w:t>
+      </w:r>
+    </w:p>
+    <w:p>
+      <w:pPr>
+        <w:spacing w:line="276" w:lineRule="auto"/>
+      </w:pPr>
+      <w:r>
+        <w:t>STO 99</w:t>
+      </w:r>
+    </w:p>
+    <w:p>
+      <w:pPr>
+        <w:spacing w:line="276" w:lineRule="auto"/>
+      </w:pPr>
+      <w:r>
+        <w:t>LDA 98</w:t>
+      </w:r>
+    </w:p>
+    <w:p>
+      <w:pPr>
+        <w:spacing w:line="276" w:lineRule="auto"/>
+      </w:pPr>
+      <w:r>
+        <w:t>ADD 99</w:t>
+      </w:r>
+    </w:p>
+    <w:p>
+      <w:pPr>
+        <w:spacing w:line="276" w:lineRule="auto"/>
+      </w:pPr>
+      <w:r>
+        <w:t>STO 98</w:t>
+      </w:r>
+    </w:p>
+    <w:p>
+      <w:pPr>
+        <w:spacing w:line="276" w:lineRule="auto"/>
+      </w:pPr>
+      <w:r>
+        <w:t>LDA 97</w:t>
+      </w:r>
+    </w:p>
+    <w:p>
+      <w:pPr>
+        <w:spacing w:line="276" w:lineRule="auto"/>
+      </w:pPr>
+      <w:r>
+        <w:t>ADD 96</w:t>
+      </w:r>
+    </w:p>
+    <w:p>
+      <w:pPr>
+        <w:spacing w:line="276" w:lineRule="auto"/>
+      </w:pPr>
+      <w:r>
+        <w:t>STO 97</w:t>
+      </w:r>
+    </w:p>
+    <w:p>
+      <w:pPr>
+        <w:spacing w:line="276" w:lineRule="auto"/>
+      </w:pPr>
+      <w:r>
+        <w:t>SUB 99</w:t>
+      </w:r>
+    </w:p>
+    <w:p>
+      <w:pPr>
+        <w:spacing w:line="276" w:lineRule="auto"/>
+      </w:pPr>
+      <w:r>
+        <w:t>BRZ 13</w:t>
+      </w:r>
+    </w:p>
+    <w:p>
+      <w:pPr>
+        <w:spacing w:line="276" w:lineRule="auto"/>
+      </w:pPr>
+      <w:r>
+        <w:t>BR 02</w:t>
+      </w:r>
+    </w:p>
+    <w:p>
+      <w:pPr>
+        <w:spacing w:line="276" w:lineRule="auto"/>
+      </w:pPr>
+      <w:r>
+        <w:t>LDA 98</w:t>
+      </w:r>
+    </w:p>
+    <w:p>
+      <w:pPr>
+        <w:spacing w:line="276" w:lineRule="auto"/>
+      </w:pPr>
+      <w:r>
+        <w:t>OUT</w:t>
+      </w:r>
+    </w:p>
+    <w:p>
+      <w:pPr>
+        <w:spacing w:line="276" w:lineRule="auto"/>
+      </w:pPr>
+      <w:r>
+        <w:t>HLT</w:t>
+      </w:r>
+    </w:p>
+    <w:p>
+      <w:pPr>
+        <w:spacing w:line="276" w:lineRule="auto"/>
+      </w:pPr>
+      <w:r>
+        <w:t>*96</w:t>
+      </w:r>
+    </w:p>
+    <w:p>
+      <w:pPr>
+        <w:spacing w:line="276" w:lineRule="auto"/>
+      </w:pPr>
+      <w:r>
+        <w:t>DAT 001</w:t>
+      </w:r>
+    </w:p>
+    <w:p>
+      <w:pPr>
+        <w:spacing w:line="276" w:lineRule="auto"/>
+      </w:pPr>
+      <w:r>
+        <w:t>DAT 000</w:t>
+      </w:r>
+    </w:p>
+    <w:p>
+      <w:pPr>
+        <w:spacing w:line="276" w:lineRule="auto"/>
+      </w:pPr>
+      <w:r>
+        <w:lastRenderedPageBreak/>
+        <w:t>DAT 000</w:t>
+      </w:r>
+    </w:p>
+    <w:p>
+      <w:pPr>
         <w:pStyle w:val="Heading2"/>
       </w:pPr>
       <w:r>
-        <w:t>Code:</w:t>
-      </w:r>
-    </w:p>
-    <w:p>
-      <w:pPr>
-        <w:spacing w:line="276" w:lineRule="auto"/>
-      </w:pPr>
-    </w:p>
-    <w:p>
-      <w:pPr>
-        <w:pStyle w:val="Heading2"/>
-      </w:pPr>
-      <w:r>
         <w:t>Explanation:</w:t>
       </w:r>
     </w:p>
     <w:p>
       <w:pPr>
-        <w:spacing w:line="276" w:lineRule="auto"/>
-      </w:pPr>
-    </w:p>
-    <w:p>
-      <w:pPr>
-        <w:spacing w:line="276" w:lineRule="auto"/>
-      </w:pPr>
+        <w:pStyle w:val="ListParagraph"/>
+        <w:numPr>
+          <w:ilvl w:val="0"/>
+          <w:numId w:val="11"/>
+        </w:numPr>
+        <w:spacing w:line="276" w:lineRule="auto"/>
+      </w:pPr>
+      <w:r>
+        <w:t>Store Data value 001 at 96, 000 at 97 for counter, 000 98 for square value</w:t>
+      </w:r>
+    </w:p>
+    <w:p>
+      <w:pPr>
+        <w:pStyle w:val="ListParagraph"/>
+        <w:numPr>
+          <w:ilvl w:val="0"/>
+          <w:numId w:val="11"/>
+        </w:numPr>
+        <w:spacing w:line="276" w:lineRule="auto"/>
+      </w:pPr>
+      <w:r>
+        <w:t>Input a value and store at address 99</w:t>
+      </w:r>
+    </w:p>
+    <w:p>
+      <w:pPr>
+        <w:pStyle w:val="ListParagraph"/>
+        <w:numPr>
+          <w:ilvl w:val="0"/>
+          <w:numId w:val="11"/>
+        </w:numPr>
+        <w:spacing w:line="276" w:lineRule="auto"/>
+      </w:pPr>
+      <w:r>
+        <w:t>Add value at 99 to 98 address</w:t>
+      </w:r>
+    </w:p>
+    <w:p>
+      <w:pPr>
+        <w:pStyle w:val="ListParagraph"/>
+        <w:numPr>
+          <w:ilvl w:val="0"/>
+          <w:numId w:val="11"/>
+        </w:numPr>
+        <w:spacing w:line="276" w:lineRule="auto"/>
+      </w:pPr>
+      <w:r>
+        <w:t>Add 96 (001 value) to Address 97</w:t>
+      </w:r>
+    </w:p>
+    <w:p>
+      <w:pPr>
+        <w:pStyle w:val="ListParagraph"/>
+        <w:numPr>
+          <w:ilvl w:val="0"/>
+          <w:numId w:val="11"/>
+        </w:numPr>
+        <w:spacing w:line="276" w:lineRule="auto"/>
+      </w:pPr>
+      <w:r>
+        <w:t>Subtract 99 address from 97</w:t>
+      </w:r>
+    </w:p>
+    <w:p>
+      <w:pPr>
+        <w:pStyle w:val="ListParagraph"/>
+        <w:numPr>
+          <w:ilvl w:val="0"/>
+          <w:numId w:val="11"/>
+        </w:numPr>
+        <w:spacing w:line="276" w:lineRule="auto"/>
+      </w:pPr>
+      <w:r>
+        <w:t>If result is zero (</w:t>
+      </w:r>
+      <w:proofErr w:type="spellStart"/>
+      <w:r>
+        <w:t>i.e</w:t>
+      </w:r>
+      <w:proofErr w:type="spellEnd"/>
+      <w:r>
+        <w:t xml:space="preserve"> </w:t>
+      </w:r>
+      <w:r>
+        <w:t>97==99(input))</w:t>
+      </w:r>
+    </w:p>
+    <w:p>
+      <w:pPr>
+        <w:pStyle w:val="ListParagraph"/>
+        <w:numPr>
+          <w:ilvl w:val="0"/>
+          <w:numId w:val="13"/>
+        </w:numPr>
+        <w:spacing w:line="276" w:lineRule="auto"/>
+      </w:pPr>
+      <w:r>
+        <w:t>Output 97 (square)</w:t>
+      </w:r>
+    </w:p>
+    <w:p>
+      <w:pPr>
+        <w:pStyle w:val="ListParagraph"/>
+        <w:numPr>
+          <w:ilvl w:val="0"/>
+          <w:numId w:val="13"/>
+        </w:numPr>
+        <w:spacing w:line="276" w:lineRule="auto"/>
+      </w:pPr>
+      <w:r>
+        <w:t>Halt the program</w:t>
+      </w:r>
+    </w:p>
+    <w:p>
+      <w:pPr>
+        <w:pStyle w:val="ListParagraph"/>
+        <w:numPr>
+          <w:ilvl w:val="0"/>
+          <w:numId w:val="14"/>
+        </w:numPr>
+        <w:spacing w:line="276" w:lineRule="auto"/>
+      </w:pPr>
+      <w:r>
+        <w:t>Go to instruction 02 (</w:t>
+      </w:r>
+      <w:proofErr w:type="spellStart"/>
+      <w:r>
+        <w:t>i.e</w:t>
+      </w:r>
+      <w:proofErr w:type="spellEnd"/>
+      <w:r>
+        <w:t xml:space="preserve"> 3</w:t>
+      </w:r>
+      <w:r>
+        <w:rPr>
+          <w:vertAlign w:val="superscript"/>
+        </w:rPr>
+        <w:t>rd</w:t>
+      </w:r>
+      <w:r>
+        <w:t xml:space="preserve"> bullet point here)</w:t>
+      </w:r>
+    </w:p>
+    <w:p>
+      <w:pPr>
+        <w:pStyle w:val="ListParagraph"/>
+        <w:numPr>
+          <w:ilvl w:val="0"/>
+          <w:numId w:val="14"/>
+        </w:numPr>
+        <w:spacing w:line="276" w:lineRule="auto"/>
+      </w:pPr>
+      <w:r>
+        <w:t>Perform each step again</w:t>
+      </w:r>
     </w:p>
     <w:p>
       <w:pPr>
@@ -1171,7 +2866,6 @@
         <w:jc w:val="center"/>
       </w:pPr>
       <w:r>
-        <w:lastRenderedPageBreak/>
         <w:t xml:space="preserve">Task </w:t>
       </w:r>
       <w:r>
@@ -1215,6 +2909,146 @@
       <w:pPr>
         <w:spacing w:line="276" w:lineRule="auto"/>
       </w:pPr>
+      <w:r>
+        <w:t>IN</w:t>
+      </w:r>
+    </w:p>
+    <w:p>
+      <w:pPr>
+        <w:spacing w:line="276" w:lineRule="auto"/>
+      </w:pPr>
+      <w:r>
+        <w:t>STO 81</w:t>
+      </w:r>
+    </w:p>
+    <w:p>
+      <w:pPr>
+        <w:spacing w:line="276" w:lineRule="auto"/>
+      </w:pPr>
+      <w:r>
+        <w:t>LDA 90</w:t>
+      </w:r>
+    </w:p>
+    <w:p>
+      <w:pPr>
+        <w:spacing w:line="276" w:lineRule="auto"/>
+      </w:pPr>
+      <w:r>
+        <w:t>SUB 91</w:t>
+      </w:r>
+    </w:p>
+    <w:p>
+      <w:pPr>
+        <w:spacing w:line="276" w:lineRule="auto"/>
+      </w:pPr>
+      <w:r>
+        <w:t>BRP 13</w:t>
+      </w:r>
+    </w:p>
+    <w:p>
+      <w:pPr>
+        <w:spacing w:line="276" w:lineRule="auto"/>
+      </w:pPr>
+      <w:r>
+        <w:t>LDA 82</w:t>
+      </w:r>
+    </w:p>
+    <w:p>
+      <w:pPr>
+        <w:spacing w:line="276" w:lineRule="auto"/>
+      </w:pPr>
+      <w:r>
+        <w:t>ADD 81</w:t>
+      </w:r>
+    </w:p>
+    <w:p>
+      <w:pPr>
+        <w:spacing w:line="276" w:lineRule="auto"/>
+      </w:pPr>
+      <w:r>
+        <w:t>OUT</w:t>
+      </w:r>
+    </w:p>
+    <w:p>
+      <w:pPr>
+        <w:spacing w:line="276" w:lineRule="auto"/>
+      </w:pPr>
+      <w:r>
+        <w:t>STO 82</w:t>
+      </w:r>
+    </w:p>
+    <w:p>
+      <w:pPr>
+        <w:spacing w:line="276" w:lineRule="auto"/>
+      </w:pPr>
+      <w:r>
+        <w:t>LDA 90</w:t>
+      </w:r>
+    </w:p>
+    <w:p>
+      <w:pPr>
+        <w:spacing w:line="276" w:lineRule="auto"/>
+      </w:pPr>
+      <w:r>
+        <w:t>ADD 92</w:t>
+      </w:r>
+    </w:p>
+    <w:p>
+      <w:pPr>
+        <w:spacing w:line="276" w:lineRule="auto"/>
+      </w:pPr>
+      <w:r>
+        <w:t>STO 90</w:t>
+      </w:r>
+    </w:p>
+    <w:p>
+      <w:pPr>
+        <w:spacing w:line="276" w:lineRule="auto"/>
+      </w:pPr>
+      <w:r>
+        <w:lastRenderedPageBreak/>
+        <w:t>BR 02</w:t>
+      </w:r>
+    </w:p>
+    <w:p>
+      <w:pPr>
+        <w:spacing w:line="276" w:lineRule="auto"/>
+      </w:pPr>
+      <w:r>
+        <w:t>HLT</w:t>
+      </w:r>
+    </w:p>
+    <w:p>
+      <w:pPr>
+        <w:spacing w:line="276" w:lineRule="auto"/>
+      </w:pPr>
+      <w:r>
+        <w:t>*90</w:t>
+      </w:r>
+    </w:p>
+    <w:p>
+      <w:pPr>
+        <w:spacing w:line="276" w:lineRule="auto"/>
+      </w:pPr>
+      <w:r>
+        <w:t>DAT 000</w:t>
+      </w:r>
+    </w:p>
+    <w:p>
+      <w:pPr>
+        <w:spacing w:line="276" w:lineRule="auto"/>
+      </w:pPr>
+      <w:r>
+        <w:t>DAT 010</w:t>
+      </w:r>
+    </w:p>
+    <w:p>
+      <w:pPr>
+        <w:spacing w:line="276" w:lineRule="auto"/>
+      </w:pPr>
+      <w:r>
+        <w:t>DAT 001</w:t>
+      </w:r>
     </w:p>
     <w:p>
       <w:pPr>
@@ -1222,6 +3056,256 @@
       </w:pPr>
       <w:r>
         <w:t>Explanation:</w:t>
+      </w:r>
+    </w:p>
+    <w:p>
+      <w:pPr>
+        <w:pStyle w:val="ListParagraph"/>
+        <w:numPr>
+          <w:ilvl w:val="0"/>
+          <w:numId w:val="11"/>
+        </w:numPr>
+        <w:spacing w:line="276" w:lineRule="auto"/>
+      </w:pPr>
+      <w:r>
+        <w:t>Store Data value 000 at 90 for counter, 010 at 91 for condition, 001</w:t>
+      </w:r>
+      <w:r>
+        <w:t xml:space="preserve"> </w:t>
+      </w:r>
+      <w:r>
+        <w:t>at 92 as a constant</w:t>
+      </w:r>
+    </w:p>
+    <w:p>
+      <w:pPr>
+        <w:pStyle w:val="ListParagraph"/>
+        <w:numPr>
+          <w:ilvl w:val="0"/>
+          <w:numId w:val="11"/>
+        </w:numPr>
+        <w:spacing w:line="276" w:lineRule="auto"/>
+      </w:pPr>
+      <w:r>
+        <w:t>Input</w:t>
+      </w:r>
+      <w:r>
+        <w:t xml:space="preserve"> a value and store at address 81</w:t>
+      </w:r>
+    </w:p>
+    <w:p>
+      <w:pPr>
+        <w:pStyle w:val="ListParagraph"/>
+        <w:numPr>
+          <w:ilvl w:val="0"/>
+          <w:numId w:val="11"/>
+        </w:numPr>
+        <w:spacing w:line="276" w:lineRule="auto"/>
+      </w:pPr>
+      <w:r>
+        <w:t>Load 90 and subtract 91 (</w:t>
+      </w:r>
+      <w:proofErr w:type="spellStart"/>
+      <w:r>
+        <w:t>i.e</w:t>
+      </w:r>
+      <w:proofErr w:type="spellEnd"/>
+      <w:r>
+        <w:t xml:space="preserve"> 10)</w:t>
+      </w:r>
+    </w:p>
+    <w:p>
+      <w:pPr>
+        <w:pStyle w:val="ListParagraph"/>
+        <w:numPr>
+          <w:ilvl w:val="0"/>
+          <w:numId w:val="11"/>
+        </w:numPr>
+        <w:spacing w:line="276" w:lineRule="auto"/>
+      </w:pPr>
+      <w:r>
+        <w:t xml:space="preserve">If result is </w:t>
+      </w:r>
+      <w:r>
+        <w:t>positive or zero</w:t>
+      </w:r>
+      <w:r>
+        <w:t xml:space="preserve"> (</w:t>
+      </w:r>
+      <w:proofErr w:type="spellStart"/>
+      <w:r>
+        <w:t>i.e</w:t>
+      </w:r>
+      <w:proofErr w:type="spellEnd"/>
+      <w:r>
+        <w:t xml:space="preserve"> </w:t>
+      </w:r>
+      <w:r>
+        <w:t>90-91&gt;=0</w:t>
+      </w:r>
+      <w:r>
+        <w:t>)</w:t>
+      </w:r>
+    </w:p>
+    <w:p>
+      <w:pPr>
+        <w:pStyle w:val="ListParagraph"/>
+        <w:numPr>
+          <w:ilvl w:val="0"/>
+          <w:numId w:val="16"/>
+        </w:numPr>
+        <w:spacing w:line="276" w:lineRule="auto"/>
+      </w:pPr>
+      <w:r>
+        <w:t>Halt the program</w:t>
+      </w:r>
+    </w:p>
+    <w:p>
+      <w:pPr>
+        <w:pStyle w:val="ListParagraph"/>
+        <w:numPr>
+          <w:ilvl w:val="0"/>
+          <w:numId w:val="11"/>
+        </w:numPr>
+        <w:spacing w:line="276" w:lineRule="auto"/>
+      </w:pPr>
+      <w:r>
+        <w:t>Load Address 82 (0 for first time)</w:t>
+      </w:r>
+    </w:p>
+    <w:p>
+      <w:pPr>
+        <w:pStyle w:val="ListParagraph"/>
+        <w:numPr>
+          <w:ilvl w:val="0"/>
+          <w:numId w:val="11"/>
+        </w:numPr>
+        <w:spacing w:line="276" w:lineRule="auto"/>
+      </w:pPr>
+      <w:r>
+        <w:t>Add 81</w:t>
+      </w:r>
+      <w:r>
+        <w:t xml:space="preserve"> (</w:t>
+      </w:r>
+      <w:r>
+        <w:t>input value) to AC</w:t>
+      </w:r>
+    </w:p>
+    <w:p>
+      <w:pPr>
+        <w:pStyle w:val="ListParagraph"/>
+        <w:numPr>
+          <w:ilvl w:val="0"/>
+          <w:numId w:val="11"/>
+        </w:numPr>
+        <w:spacing w:line="276" w:lineRule="auto"/>
+      </w:pPr>
+      <w:r>
+        <w:t>Output the value</w:t>
+      </w:r>
+    </w:p>
+    <w:p>
+      <w:pPr>
+        <w:pStyle w:val="ListParagraph"/>
+        <w:numPr>
+          <w:ilvl w:val="0"/>
+          <w:numId w:val="11"/>
+        </w:numPr>
+        <w:spacing w:line="276" w:lineRule="auto"/>
+      </w:pPr>
+      <w:r>
+        <w:t>Store AC value to address 82</w:t>
+      </w:r>
+    </w:p>
+    <w:p>
+      <w:pPr>
+        <w:pStyle w:val="ListParagraph"/>
+        <w:numPr>
+          <w:ilvl w:val="0"/>
+          <w:numId w:val="11"/>
+        </w:numPr>
+        <w:spacing w:line="276" w:lineRule="auto"/>
+      </w:pPr>
+      <w:r>
+        <w:t>Load 90</w:t>
+      </w:r>
+    </w:p>
+    <w:p>
+      <w:pPr>
+        <w:pStyle w:val="ListParagraph"/>
+        <w:numPr>
+          <w:ilvl w:val="0"/>
+          <w:numId w:val="11"/>
+        </w:numPr>
+        <w:spacing w:line="276" w:lineRule="auto"/>
+      </w:pPr>
+      <w:r>
+        <w:t>ADD 92 (</w:t>
+      </w:r>
+      <w:proofErr w:type="spellStart"/>
+      <w:r>
+        <w:t>i.e</w:t>
+      </w:r>
+      <w:proofErr w:type="spellEnd"/>
+      <w:r>
+        <w:t xml:space="preserve"> 001)</w:t>
+      </w:r>
+    </w:p>
+    <w:p>
+      <w:pPr>
+        <w:pStyle w:val="ListParagraph"/>
+        <w:numPr>
+          <w:ilvl w:val="0"/>
+          <w:numId w:val="11"/>
+        </w:numPr>
+        <w:spacing w:line="276" w:lineRule="auto"/>
+      </w:pPr>
+      <w:r>
+        <w:t>Store in 90</w:t>
+      </w:r>
+    </w:p>
+    <w:p>
+      <w:pPr>
+        <w:pStyle w:val="ListParagraph"/>
+        <w:numPr>
+          <w:ilvl w:val="0"/>
+          <w:numId w:val="14"/>
+        </w:numPr>
+        <w:spacing w:line="276" w:lineRule="auto"/>
+      </w:pPr>
+      <w:r>
+        <w:t>Go to instruction 02 (</w:t>
+      </w:r>
+      <w:proofErr w:type="spellStart"/>
+      <w:r>
+        <w:t>i.e</w:t>
+      </w:r>
+      <w:proofErr w:type="spellEnd"/>
+      <w:r>
+        <w:t xml:space="preserve"> 3</w:t>
+      </w:r>
+      <w:r>
+        <w:rPr>
+          <w:vertAlign w:val="superscript"/>
+        </w:rPr>
+        <w:t>rd</w:t>
+      </w:r>
+      <w:r>
+        <w:t xml:space="preserve"> bullet point here)</w:t>
+      </w:r>
+    </w:p>
+    <w:p>
+      <w:pPr>
+        <w:pStyle w:val="ListParagraph"/>
+        <w:numPr>
+          <w:ilvl w:val="0"/>
+          <w:numId w:val="14"/>
+        </w:numPr>
+        <w:spacing w:line="276" w:lineRule="auto"/>
+      </w:pPr>
+      <w:r>
+        <w:t>Perform each step again</w:t>
       </w:r>
     </w:p>
     <w:p>
@@ -1307,19 +3391,7 @@
       <w:rPr>
         <w:color w:val="A6A6A6" w:themeColor="background1" w:themeShade="A6"/>
       </w:rPr>
-      <w:t xml:space="preserve"> </w:t>
-    </w:r>
-    <w:r>
-      <w:rPr>
-        <w:color w:val="A6A6A6" w:themeColor="background1" w:themeShade="A6"/>
-      </w:rPr>
-      <w:t>3</w:t>
-    </w:r>
-    <w:r>
-      <w:rPr>
-        <w:color w:val="A6A6A6" w:themeColor="background1" w:themeShade="A6"/>
-      </w:rPr>
-      <w:t xml:space="preserve"> Labs</w:t>
+      <w:t xml:space="preserve"> 3 Labs</w:t>
     </w:r>
     <w:r>
       <w:rPr>
@@ -1369,7 +3441,7 @@
         <w:noProof/>
         <w:color w:val="A6A6A6" w:themeColor="background1" w:themeShade="A6"/>
       </w:rPr>
-      <w:t>4</w:t>
+      <w:t>10</w:t>
     </w:r>
     <w:r>
       <w:rPr>
@@ -1418,7 +3490,1729 @@
 </file>
 
 <file path=word/numbering.xml><?xml version="1.0" encoding="utf-8"?>
-<w:numbering xmlns:wpc="http://schemas.microsoft.com/office/word/2010/wordprocessingCanvas" xmlns:cx="http://schemas.microsoft.com/office/drawing/2014/chartex" xmlns:cx1="http://schemas.microsoft.com/office/drawing/2015/9/8/chartex" xmlns:mc="http://schemas.openxmlformats.org/markup-compatibility/2006" xmlns:o="urn:schemas-microsoft-com:office:office" xmlns:r="http://schemas.openxmlformats.org/officeDocument/2006/relationships" xmlns:m="http://schemas.openxmlformats.org/officeDocument/2006/math" xmlns:v="urn:schemas-microsoft-com:vml" xmlns:wp14="http://schemas.microsoft.com/office/word/2010/wordprocessingDrawing" xmlns:wp="http://schemas.openxmlformats.org/drawingml/2006/wordprocessingDrawing" xmlns:w10="urn:schemas-microsoft-com:office:word" xmlns:w="http://schemas.openxmlformats.org/wordprocessingml/2006/main" xmlns:w14="http://schemas.microsoft.com/office/word/2010/wordml" xmlns:w15="http://schemas.microsoft.com/office/word/2012/wordml" xmlns:w16se="http://schemas.microsoft.com/office/word/2015/wordml/symex" xmlns:wpg="http://schemas.microsoft.com/office/word/2010/wordprocessingGroup" xmlns:wpi="http://schemas.microsoft.com/office/word/2010/wordprocessingInk" xmlns:wne="http://schemas.microsoft.com/office/word/2006/wordml" xmlns:wps="http://schemas.microsoft.com/office/word/2010/wordprocessingShape" mc:Ignorable="w14 w15 w16se wp14"/>
+<w:numbering xmlns:wpc="http://schemas.microsoft.com/office/word/2010/wordprocessingCanvas" xmlns:cx="http://schemas.microsoft.com/office/drawing/2014/chartex" xmlns:cx1="http://schemas.microsoft.com/office/drawing/2015/9/8/chartex" xmlns:mc="http://schemas.openxmlformats.org/markup-compatibility/2006" xmlns:o="urn:schemas-microsoft-com:office:office" xmlns:r="http://schemas.openxmlformats.org/officeDocument/2006/relationships" xmlns:m="http://schemas.openxmlformats.org/officeDocument/2006/math" xmlns:v="urn:schemas-microsoft-com:vml" xmlns:wp14="http://schemas.microsoft.com/office/word/2010/wordprocessingDrawing" xmlns:wp="http://schemas.openxmlformats.org/drawingml/2006/wordprocessingDrawing" xmlns:w10="urn:schemas-microsoft-com:office:word" xmlns:w="http://schemas.openxmlformats.org/wordprocessingml/2006/main" xmlns:w14="http://schemas.microsoft.com/office/word/2010/wordml" xmlns:w15="http://schemas.microsoft.com/office/word/2012/wordml" xmlns:w16se="http://schemas.microsoft.com/office/word/2015/wordml/symex" xmlns:wpg="http://schemas.microsoft.com/office/word/2010/wordprocessingGroup" xmlns:wpi="http://schemas.microsoft.com/office/word/2010/wordprocessingInk" xmlns:wne="http://schemas.microsoft.com/office/word/2006/wordml" xmlns:wps="http://schemas.microsoft.com/office/word/2010/wordprocessingShape" mc:Ignorable="w14 w15 w16se wp14">
+  <w:abstractNum w:abstractNumId="0" w15:restartNumberingAfterBreak="0">
+    <w:nsid w:val="0AB8613B"/>
+    <w:multiLevelType w:val="hybridMultilevel"/>
+    <w:tmpl w:val="9B7E9970"/>
+    <w:lvl w:ilvl="0" w:tplc="04090001">
+      <w:start w:val="1"/>
+      <w:numFmt w:val="bullet"/>
+      <w:lvlText w:val=""/>
+      <w:lvlJc w:val="left"/>
+      <w:pPr>
+        <w:ind w:left="720" w:hanging="360"/>
+      </w:pPr>
+      <w:rPr>
+        <w:rFonts w:ascii="Symbol" w:hAnsi="Symbol" w:hint="default"/>
+      </w:rPr>
+    </w:lvl>
+    <w:lvl w:ilvl="1" w:tplc="04090003" w:tentative="1">
+      <w:start w:val="1"/>
+      <w:numFmt w:val="bullet"/>
+      <w:lvlText w:val="o"/>
+      <w:lvlJc w:val="left"/>
+      <w:pPr>
+        <w:ind w:left="1440" w:hanging="360"/>
+      </w:pPr>
+      <w:rPr>
+        <w:rFonts w:ascii="Courier New" w:hAnsi="Courier New" w:cs="Courier New" w:hint="default"/>
+      </w:rPr>
+    </w:lvl>
+    <w:lvl w:ilvl="2" w:tplc="04090005" w:tentative="1">
+      <w:start w:val="1"/>
+      <w:numFmt w:val="bullet"/>
+      <w:lvlText w:val=""/>
+      <w:lvlJc w:val="left"/>
+      <w:pPr>
+        <w:ind w:left="2160" w:hanging="360"/>
+      </w:pPr>
+      <w:rPr>
+        <w:rFonts w:ascii="Wingdings" w:hAnsi="Wingdings" w:hint="default"/>
+      </w:rPr>
+    </w:lvl>
+    <w:lvl w:ilvl="3" w:tplc="04090001" w:tentative="1">
+      <w:start w:val="1"/>
+      <w:numFmt w:val="bullet"/>
+      <w:lvlText w:val=""/>
+      <w:lvlJc w:val="left"/>
+      <w:pPr>
+        <w:ind w:left="2880" w:hanging="360"/>
+      </w:pPr>
+      <w:rPr>
+        <w:rFonts w:ascii="Symbol" w:hAnsi="Symbol" w:hint="default"/>
+      </w:rPr>
+    </w:lvl>
+    <w:lvl w:ilvl="4" w:tplc="04090003" w:tentative="1">
+      <w:start w:val="1"/>
+      <w:numFmt w:val="bullet"/>
+      <w:lvlText w:val="o"/>
+      <w:lvlJc w:val="left"/>
+      <w:pPr>
+        <w:ind w:left="3600" w:hanging="360"/>
+      </w:pPr>
+      <w:rPr>
+        <w:rFonts w:ascii="Courier New" w:hAnsi="Courier New" w:cs="Courier New" w:hint="default"/>
+      </w:rPr>
+    </w:lvl>
+    <w:lvl w:ilvl="5" w:tplc="04090005" w:tentative="1">
+      <w:start w:val="1"/>
+      <w:numFmt w:val="bullet"/>
+      <w:lvlText w:val=""/>
+      <w:lvlJc w:val="left"/>
+      <w:pPr>
+        <w:ind w:left="4320" w:hanging="360"/>
+      </w:pPr>
+      <w:rPr>
+        <w:rFonts w:ascii="Wingdings" w:hAnsi="Wingdings" w:hint="default"/>
+      </w:rPr>
+    </w:lvl>
+    <w:lvl w:ilvl="6" w:tplc="04090001" w:tentative="1">
+      <w:start w:val="1"/>
+      <w:numFmt w:val="bullet"/>
+      <w:lvlText w:val=""/>
+      <w:lvlJc w:val="left"/>
+      <w:pPr>
+        <w:ind w:left="5040" w:hanging="360"/>
+      </w:pPr>
+      <w:rPr>
+        <w:rFonts w:ascii="Symbol" w:hAnsi="Symbol" w:hint="default"/>
+      </w:rPr>
+    </w:lvl>
+    <w:lvl w:ilvl="7" w:tplc="04090003" w:tentative="1">
+      <w:start w:val="1"/>
+      <w:numFmt w:val="bullet"/>
+      <w:lvlText w:val="o"/>
+      <w:lvlJc w:val="left"/>
+      <w:pPr>
+        <w:ind w:left="5760" w:hanging="360"/>
+      </w:pPr>
+      <w:rPr>
+        <w:rFonts w:ascii="Courier New" w:hAnsi="Courier New" w:cs="Courier New" w:hint="default"/>
+      </w:rPr>
+    </w:lvl>
+    <w:lvl w:ilvl="8" w:tplc="04090005" w:tentative="1">
+      <w:start w:val="1"/>
+      <w:numFmt w:val="bullet"/>
+      <w:lvlText w:val=""/>
+      <w:lvlJc w:val="left"/>
+      <w:pPr>
+        <w:ind w:left="6480" w:hanging="360"/>
+      </w:pPr>
+      <w:rPr>
+        <w:rFonts w:ascii="Wingdings" w:hAnsi="Wingdings" w:hint="default"/>
+      </w:rPr>
+    </w:lvl>
+  </w:abstractNum>
+  <w:abstractNum w:abstractNumId="1" w15:restartNumberingAfterBreak="0">
+    <w:nsid w:val="12563212"/>
+    <w:multiLevelType w:val="hybridMultilevel"/>
+    <w:tmpl w:val="2A0ECC24"/>
+    <w:lvl w:ilvl="0" w:tplc="0409000F">
+      <w:start w:val="1"/>
+      <w:numFmt w:val="decimal"/>
+      <w:lvlText w:val="%1."/>
+      <w:lvlJc w:val="left"/>
+      <w:pPr>
+        <w:ind w:left="2160" w:hanging="360"/>
+      </w:pPr>
+    </w:lvl>
+    <w:lvl w:ilvl="1" w:tplc="04090019" w:tentative="1">
+      <w:start w:val="1"/>
+      <w:numFmt w:val="lowerLetter"/>
+      <w:lvlText w:val="%2."/>
+      <w:lvlJc w:val="left"/>
+      <w:pPr>
+        <w:ind w:left="2880" w:hanging="360"/>
+      </w:pPr>
+    </w:lvl>
+    <w:lvl w:ilvl="2" w:tplc="0409001B" w:tentative="1">
+      <w:start w:val="1"/>
+      <w:numFmt w:val="lowerRoman"/>
+      <w:lvlText w:val="%3."/>
+      <w:lvlJc w:val="right"/>
+      <w:pPr>
+        <w:ind w:left="3600" w:hanging="180"/>
+      </w:pPr>
+    </w:lvl>
+    <w:lvl w:ilvl="3" w:tplc="0409000F" w:tentative="1">
+      <w:start w:val="1"/>
+      <w:numFmt w:val="decimal"/>
+      <w:lvlText w:val="%4."/>
+      <w:lvlJc w:val="left"/>
+      <w:pPr>
+        <w:ind w:left="4320" w:hanging="360"/>
+      </w:pPr>
+    </w:lvl>
+    <w:lvl w:ilvl="4" w:tplc="04090019" w:tentative="1">
+      <w:start w:val="1"/>
+      <w:numFmt w:val="lowerLetter"/>
+      <w:lvlText w:val="%5."/>
+      <w:lvlJc w:val="left"/>
+      <w:pPr>
+        <w:ind w:left="5040" w:hanging="360"/>
+      </w:pPr>
+    </w:lvl>
+    <w:lvl w:ilvl="5" w:tplc="0409001B" w:tentative="1">
+      <w:start w:val="1"/>
+      <w:numFmt w:val="lowerRoman"/>
+      <w:lvlText w:val="%6."/>
+      <w:lvlJc w:val="right"/>
+      <w:pPr>
+        <w:ind w:left="5760" w:hanging="180"/>
+      </w:pPr>
+    </w:lvl>
+    <w:lvl w:ilvl="6" w:tplc="0409000F" w:tentative="1">
+      <w:start w:val="1"/>
+      <w:numFmt w:val="decimal"/>
+      <w:lvlText w:val="%7."/>
+      <w:lvlJc w:val="left"/>
+      <w:pPr>
+        <w:ind w:left="6480" w:hanging="360"/>
+      </w:pPr>
+    </w:lvl>
+    <w:lvl w:ilvl="7" w:tplc="04090019" w:tentative="1">
+      <w:start w:val="1"/>
+      <w:numFmt w:val="lowerLetter"/>
+      <w:lvlText w:val="%8."/>
+      <w:lvlJc w:val="left"/>
+      <w:pPr>
+        <w:ind w:left="7200" w:hanging="360"/>
+      </w:pPr>
+    </w:lvl>
+    <w:lvl w:ilvl="8" w:tplc="0409001B" w:tentative="1">
+      <w:start w:val="1"/>
+      <w:numFmt w:val="lowerRoman"/>
+      <w:lvlText w:val="%9."/>
+      <w:lvlJc w:val="right"/>
+      <w:pPr>
+        <w:ind w:left="7920" w:hanging="180"/>
+      </w:pPr>
+    </w:lvl>
+  </w:abstractNum>
+  <w:abstractNum w:abstractNumId="2" w15:restartNumberingAfterBreak="0">
+    <w:nsid w:val="166B2F66"/>
+    <w:multiLevelType w:val="hybridMultilevel"/>
+    <w:tmpl w:val="426EDEA6"/>
+    <w:lvl w:ilvl="0" w:tplc="04090001">
+      <w:start w:val="1"/>
+      <w:numFmt w:val="bullet"/>
+      <w:lvlText w:val=""/>
+      <w:lvlJc w:val="left"/>
+      <w:pPr>
+        <w:ind w:left="720" w:hanging="360"/>
+      </w:pPr>
+      <w:rPr>
+        <w:rFonts w:ascii="Symbol" w:hAnsi="Symbol" w:hint="default"/>
+      </w:rPr>
+    </w:lvl>
+    <w:lvl w:ilvl="1" w:tplc="04090003" w:tentative="1">
+      <w:start w:val="1"/>
+      <w:numFmt w:val="bullet"/>
+      <w:lvlText w:val="o"/>
+      <w:lvlJc w:val="left"/>
+      <w:pPr>
+        <w:ind w:left="1440" w:hanging="360"/>
+      </w:pPr>
+      <w:rPr>
+        <w:rFonts w:ascii="Courier New" w:hAnsi="Courier New" w:cs="Courier New" w:hint="default"/>
+      </w:rPr>
+    </w:lvl>
+    <w:lvl w:ilvl="2" w:tplc="04090005" w:tentative="1">
+      <w:start w:val="1"/>
+      <w:numFmt w:val="bullet"/>
+      <w:lvlText w:val=""/>
+      <w:lvlJc w:val="left"/>
+      <w:pPr>
+        <w:ind w:left="2160" w:hanging="360"/>
+      </w:pPr>
+      <w:rPr>
+        <w:rFonts w:ascii="Wingdings" w:hAnsi="Wingdings" w:hint="default"/>
+      </w:rPr>
+    </w:lvl>
+    <w:lvl w:ilvl="3" w:tplc="04090001" w:tentative="1">
+      <w:start w:val="1"/>
+      <w:numFmt w:val="bullet"/>
+      <w:lvlText w:val=""/>
+      <w:lvlJc w:val="left"/>
+      <w:pPr>
+        <w:ind w:left="2880" w:hanging="360"/>
+      </w:pPr>
+      <w:rPr>
+        <w:rFonts w:ascii="Symbol" w:hAnsi="Symbol" w:hint="default"/>
+      </w:rPr>
+    </w:lvl>
+    <w:lvl w:ilvl="4" w:tplc="04090003" w:tentative="1">
+      <w:start w:val="1"/>
+      <w:numFmt w:val="bullet"/>
+      <w:lvlText w:val="o"/>
+      <w:lvlJc w:val="left"/>
+      <w:pPr>
+        <w:ind w:left="3600" w:hanging="360"/>
+      </w:pPr>
+      <w:rPr>
+        <w:rFonts w:ascii="Courier New" w:hAnsi="Courier New" w:cs="Courier New" w:hint="default"/>
+      </w:rPr>
+    </w:lvl>
+    <w:lvl w:ilvl="5" w:tplc="04090005" w:tentative="1">
+      <w:start w:val="1"/>
+      <w:numFmt w:val="bullet"/>
+      <w:lvlText w:val=""/>
+      <w:lvlJc w:val="left"/>
+      <w:pPr>
+        <w:ind w:left="4320" w:hanging="360"/>
+      </w:pPr>
+      <w:rPr>
+        <w:rFonts w:ascii="Wingdings" w:hAnsi="Wingdings" w:hint="default"/>
+      </w:rPr>
+    </w:lvl>
+    <w:lvl w:ilvl="6" w:tplc="04090001" w:tentative="1">
+      <w:start w:val="1"/>
+      <w:numFmt w:val="bullet"/>
+      <w:lvlText w:val=""/>
+      <w:lvlJc w:val="left"/>
+      <w:pPr>
+        <w:ind w:left="5040" w:hanging="360"/>
+      </w:pPr>
+      <w:rPr>
+        <w:rFonts w:ascii="Symbol" w:hAnsi="Symbol" w:hint="default"/>
+      </w:rPr>
+    </w:lvl>
+    <w:lvl w:ilvl="7" w:tplc="04090003" w:tentative="1">
+      <w:start w:val="1"/>
+      <w:numFmt w:val="bullet"/>
+      <w:lvlText w:val="o"/>
+      <w:lvlJc w:val="left"/>
+      <w:pPr>
+        <w:ind w:left="5760" w:hanging="360"/>
+      </w:pPr>
+      <w:rPr>
+        <w:rFonts w:ascii="Courier New" w:hAnsi="Courier New" w:cs="Courier New" w:hint="default"/>
+      </w:rPr>
+    </w:lvl>
+    <w:lvl w:ilvl="8" w:tplc="04090005" w:tentative="1">
+      <w:start w:val="1"/>
+      <w:numFmt w:val="bullet"/>
+      <w:lvlText w:val=""/>
+      <w:lvlJc w:val="left"/>
+      <w:pPr>
+        <w:ind w:left="6480" w:hanging="360"/>
+      </w:pPr>
+      <w:rPr>
+        <w:rFonts w:ascii="Wingdings" w:hAnsi="Wingdings" w:hint="default"/>
+      </w:rPr>
+    </w:lvl>
+  </w:abstractNum>
+  <w:abstractNum w:abstractNumId="3" w15:restartNumberingAfterBreak="0">
+    <w:nsid w:val="172D592B"/>
+    <w:multiLevelType w:val="hybridMultilevel"/>
+    <w:tmpl w:val="1D629864"/>
+    <w:lvl w:ilvl="0" w:tplc="0409000F">
+      <w:start w:val="1"/>
+      <w:numFmt w:val="decimal"/>
+      <w:lvlText w:val="%1."/>
+      <w:lvlJc w:val="left"/>
+      <w:pPr>
+        <w:ind w:left="1440" w:hanging="360"/>
+      </w:pPr>
+    </w:lvl>
+    <w:lvl w:ilvl="1" w:tplc="04090019" w:tentative="1">
+      <w:start w:val="1"/>
+      <w:numFmt w:val="lowerLetter"/>
+      <w:lvlText w:val="%2."/>
+      <w:lvlJc w:val="left"/>
+      <w:pPr>
+        <w:ind w:left="2160" w:hanging="360"/>
+      </w:pPr>
+    </w:lvl>
+    <w:lvl w:ilvl="2" w:tplc="0409001B" w:tentative="1">
+      <w:start w:val="1"/>
+      <w:numFmt w:val="lowerRoman"/>
+      <w:lvlText w:val="%3."/>
+      <w:lvlJc w:val="right"/>
+      <w:pPr>
+        <w:ind w:left="2880" w:hanging="180"/>
+      </w:pPr>
+    </w:lvl>
+    <w:lvl w:ilvl="3" w:tplc="0409000F" w:tentative="1">
+      <w:start w:val="1"/>
+      <w:numFmt w:val="decimal"/>
+      <w:lvlText w:val="%4."/>
+      <w:lvlJc w:val="left"/>
+      <w:pPr>
+        <w:ind w:left="3600" w:hanging="360"/>
+      </w:pPr>
+    </w:lvl>
+    <w:lvl w:ilvl="4" w:tplc="04090019" w:tentative="1">
+      <w:start w:val="1"/>
+      <w:numFmt w:val="lowerLetter"/>
+      <w:lvlText w:val="%5."/>
+      <w:lvlJc w:val="left"/>
+      <w:pPr>
+        <w:ind w:left="4320" w:hanging="360"/>
+      </w:pPr>
+    </w:lvl>
+    <w:lvl w:ilvl="5" w:tplc="0409001B" w:tentative="1">
+      <w:start w:val="1"/>
+      <w:numFmt w:val="lowerRoman"/>
+      <w:lvlText w:val="%6."/>
+      <w:lvlJc w:val="right"/>
+      <w:pPr>
+        <w:ind w:left="5040" w:hanging="180"/>
+      </w:pPr>
+    </w:lvl>
+    <w:lvl w:ilvl="6" w:tplc="0409000F" w:tentative="1">
+      <w:start w:val="1"/>
+      <w:numFmt w:val="decimal"/>
+      <w:lvlText w:val="%7."/>
+      <w:lvlJc w:val="left"/>
+      <w:pPr>
+        <w:ind w:left="5760" w:hanging="360"/>
+      </w:pPr>
+    </w:lvl>
+    <w:lvl w:ilvl="7" w:tplc="04090019" w:tentative="1">
+      <w:start w:val="1"/>
+      <w:numFmt w:val="lowerLetter"/>
+      <w:lvlText w:val="%8."/>
+      <w:lvlJc w:val="left"/>
+      <w:pPr>
+        <w:ind w:left="6480" w:hanging="360"/>
+      </w:pPr>
+    </w:lvl>
+    <w:lvl w:ilvl="8" w:tplc="0409001B" w:tentative="1">
+      <w:start w:val="1"/>
+      <w:numFmt w:val="lowerRoman"/>
+      <w:lvlText w:val="%9."/>
+      <w:lvlJc w:val="right"/>
+      <w:pPr>
+        <w:ind w:left="7200" w:hanging="180"/>
+      </w:pPr>
+    </w:lvl>
+  </w:abstractNum>
+  <w:abstractNum w:abstractNumId="4" w15:restartNumberingAfterBreak="0">
+    <w:nsid w:val="180B0606"/>
+    <w:multiLevelType w:val="hybridMultilevel"/>
+    <w:tmpl w:val="7604D496"/>
+    <w:lvl w:ilvl="0" w:tplc="04090001">
+      <w:start w:val="1"/>
+      <w:numFmt w:val="bullet"/>
+      <w:lvlText w:val=""/>
+      <w:lvlJc w:val="left"/>
+      <w:pPr>
+        <w:ind w:left="720" w:hanging="360"/>
+      </w:pPr>
+      <w:rPr>
+        <w:rFonts w:ascii="Symbol" w:hAnsi="Symbol" w:hint="default"/>
+      </w:rPr>
+    </w:lvl>
+    <w:lvl w:ilvl="1" w:tplc="04090003" w:tentative="1">
+      <w:start w:val="1"/>
+      <w:numFmt w:val="bullet"/>
+      <w:lvlText w:val="o"/>
+      <w:lvlJc w:val="left"/>
+      <w:pPr>
+        <w:ind w:left="1440" w:hanging="360"/>
+      </w:pPr>
+      <w:rPr>
+        <w:rFonts w:ascii="Courier New" w:hAnsi="Courier New" w:cs="Courier New" w:hint="default"/>
+      </w:rPr>
+    </w:lvl>
+    <w:lvl w:ilvl="2" w:tplc="04090005" w:tentative="1">
+      <w:start w:val="1"/>
+      <w:numFmt w:val="bullet"/>
+      <w:lvlText w:val=""/>
+      <w:lvlJc w:val="left"/>
+      <w:pPr>
+        <w:ind w:left="2160" w:hanging="360"/>
+      </w:pPr>
+      <w:rPr>
+        <w:rFonts w:ascii="Wingdings" w:hAnsi="Wingdings" w:hint="default"/>
+      </w:rPr>
+    </w:lvl>
+    <w:lvl w:ilvl="3" w:tplc="04090001" w:tentative="1">
+      <w:start w:val="1"/>
+      <w:numFmt w:val="bullet"/>
+      <w:lvlText w:val=""/>
+      <w:lvlJc w:val="left"/>
+      <w:pPr>
+        <w:ind w:left="2880" w:hanging="360"/>
+      </w:pPr>
+      <w:rPr>
+        <w:rFonts w:ascii="Symbol" w:hAnsi="Symbol" w:hint="default"/>
+      </w:rPr>
+    </w:lvl>
+    <w:lvl w:ilvl="4" w:tplc="04090003" w:tentative="1">
+      <w:start w:val="1"/>
+      <w:numFmt w:val="bullet"/>
+      <w:lvlText w:val="o"/>
+      <w:lvlJc w:val="left"/>
+      <w:pPr>
+        <w:ind w:left="3600" w:hanging="360"/>
+      </w:pPr>
+      <w:rPr>
+        <w:rFonts w:ascii="Courier New" w:hAnsi="Courier New" w:cs="Courier New" w:hint="default"/>
+      </w:rPr>
+    </w:lvl>
+    <w:lvl w:ilvl="5" w:tplc="04090005" w:tentative="1">
+      <w:start w:val="1"/>
+      <w:numFmt w:val="bullet"/>
+      <w:lvlText w:val=""/>
+      <w:lvlJc w:val="left"/>
+      <w:pPr>
+        <w:ind w:left="4320" w:hanging="360"/>
+      </w:pPr>
+      <w:rPr>
+        <w:rFonts w:ascii="Wingdings" w:hAnsi="Wingdings" w:hint="default"/>
+      </w:rPr>
+    </w:lvl>
+    <w:lvl w:ilvl="6" w:tplc="04090001" w:tentative="1">
+      <w:start w:val="1"/>
+      <w:numFmt w:val="bullet"/>
+      <w:lvlText w:val=""/>
+      <w:lvlJc w:val="left"/>
+      <w:pPr>
+        <w:ind w:left="5040" w:hanging="360"/>
+      </w:pPr>
+      <w:rPr>
+        <w:rFonts w:ascii="Symbol" w:hAnsi="Symbol" w:hint="default"/>
+      </w:rPr>
+    </w:lvl>
+    <w:lvl w:ilvl="7" w:tplc="04090003" w:tentative="1">
+      <w:start w:val="1"/>
+      <w:numFmt w:val="bullet"/>
+      <w:lvlText w:val="o"/>
+      <w:lvlJc w:val="left"/>
+      <w:pPr>
+        <w:ind w:left="5760" w:hanging="360"/>
+      </w:pPr>
+      <w:rPr>
+        <w:rFonts w:ascii="Courier New" w:hAnsi="Courier New" w:cs="Courier New" w:hint="default"/>
+      </w:rPr>
+    </w:lvl>
+    <w:lvl w:ilvl="8" w:tplc="04090005" w:tentative="1">
+      <w:start w:val="1"/>
+      <w:numFmt w:val="bullet"/>
+      <w:lvlText w:val=""/>
+      <w:lvlJc w:val="left"/>
+      <w:pPr>
+        <w:ind w:left="6480" w:hanging="360"/>
+      </w:pPr>
+      <w:rPr>
+        <w:rFonts w:ascii="Wingdings" w:hAnsi="Wingdings" w:hint="default"/>
+      </w:rPr>
+    </w:lvl>
+  </w:abstractNum>
+  <w:abstractNum w:abstractNumId="5" w15:restartNumberingAfterBreak="0">
+    <w:nsid w:val="20A47C75"/>
+    <w:multiLevelType w:val="hybridMultilevel"/>
+    <w:tmpl w:val="C8D64E62"/>
+    <w:lvl w:ilvl="0" w:tplc="0409000F">
+      <w:start w:val="1"/>
+      <w:numFmt w:val="decimal"/>
+      <w:lvlText w:val="%1."/>
+      <w:lvlJc w:val="left"/>
+      <w:pPr>
+        <w:ind w:left="2880" w:hanging="360"/>
+      </w:pPr>
+    </w:lvl>
+    <w:lvl w:ilvl="1" w:tplc="04090019" w:tentative="1">
+      <w:start w:val="1"/>
+      <w:numFmt w:val="lowerLetter"/>
+      <w:lvlText w:val="%2."/>
+      <w:lvlJc w:val="left"/>
+      <w:pPr>
+        <w:ind w:left="3600" w:hanging="360"/>
+      </w:pPr>
+    </w:lvl>
+    <w:lvl w:ilvl="2" w:tplc="0409001B" w:tentative="1">
+      <w:start w:val="1"/>
+      <w:numFmt w:val="lowerRoman"/>
+      <w:lvlText w:val="%3."/>
+      <w:lvlJc w:val="right"/>
+      <w:pPr>
+        <w:ind w:left="4320" w:hanging="180"/>
+      </w:pPr>
+    </w:lvl>
+    <w:lvl w:ilvl="3" w:tplc="0409000F" w:tentative="1">
+      <w:start w:val="1"/>
+      <w:numFmt w:val="decimal"/>
+      <w:lvlText w:val="%4."/>
+      <w:lvlJc w:val="left"/>
+      <w:pPr>
+        <w:ind w:left="5040" w:hanging="360"/>
+      </w:pPr>
+    </w:lvl>
+    <w:lvl w:ilvl="4" w:tplc="04090019" w:tentative="1">
+      <w:start w:val="1"/>
+      <w:numFmt w:val="lowerLetter"/>
+      <w:lvlText w:val="%5."/>
+      <w:lvlJc w:val="left"/>
+      <w:pPr>
+        <w:ind w:left="5760" w:hanging="360"/>
+      </w:pPr>
+    </w:lvl>
+    <w:lvl w:ilvl="5" w:tplc="0409001B" w:tentative="1">
+      <w:start w:val="1"/>
+      <w:numFmt w:val="lowerRoman"/>
+      <w:lvlText w:val="%6."/>
+      <w:lvlJc w:val="right"/>
+      <w:pPr>
+        <w:ind w:left="6480" w:hanging="180"/>
+      </w:pPr>
+    </w:lvl>
+    <w:lvl w:ilvl="6" w:tplc="0409000F" w:tentative="1">
+      <w:start w:val="1"/>
+      <w:numFmt w:val="decimal"/>
+      <w:lvlText w:val="%7."/>
+      <w:lvlJc w:val="left"/>
+      <w:pPr>
+        <w:ind w:left="7200" w:hanging="360"/>
+      </w:pPr>
+    </w:lvl>
+    <w:lvl w:ilvl="7" w:tplc="04090019" w:tentative="1">
+      <w:start w:val="1"/>
+      <w:numFmt w:val="lowerLetter"/>
+      <w:lvlText w:val="%8."/>
+      <w:lvlJc w:val="left"/>
+      <w:pPr>
+        <w:ind w:left="7920" w:hanging="360"/>
+      </w:pPr>
+    </w:lvl>
+    <w:lvl w:ilvl="8" w:tplc="0409001B" w:tentative="1">
+      <w:start w:val="1"/>
+      <w:numFmt w:val="lowerRoman"/>
+      <w:lvlText w:val="%9."/>
+      <w:lvlJc w:val="right"/>
+      <w:pPr>
+        <w:ind w:left="8640" w:hanging="180"/>
+      </w:pPr>
+    </w:lvl>
+  </w:abstractNum>
+  <w:abstractNum w:abstractNumId="6" w15:restartNumberingAfterBreak="0">
+    <w:nsid w:val="49B42F89"/>
+    <w:multiLevelType w:val="hybridMultilevel"/>
+    <w:tmpl w:val="D1E61DAE"/>
+    <w:lvl w:ilvl="0" w:tplc="04090001">
+      <w:start w:val="1"/>
+      <w:numFmt w:val="bullet"/>
+      <w:lvlText w:val=""/>
+      <w:lvlJc w:val="left"/>
+      <w:pPr>
+        <w:ind w:left="720" w:hanging="360"/>
+      </w:pPr>
+      <w:rPr>
+        <w:rFonts w:ascii="Symbol" w:hAnsi="Symbol" w:hint="default"/>
+      </w:rPr>
+    </w:lvl>
+    <w:lvl w:ilvl="1" w:tplc="04090003" w:tentative="1">
+      <w:start w:val="1"/>
+      <w:numFmt w:val="bullet"/>
+      <w:lvlText w:val="o"/>
+      <w:lvlJc w:val="left"/>
+      <w:pPr>
+        <w:ind w:left="1440" w:hanging="360"/>
+      </w:pPr>
+      <w:rPr>
+        <w:rFonts w:ascii="Courier New" w:hAnsi="Courier New" w:cs="Courier New" w:hint="default"/>
+      </w:rPr>
+    </w:lvl>
+    <w:lvl w:ilvl="2" w:tplc="04090005" w:tentative="1">
+      <w:start w:val="1"/>
+      <w:numFmt w:val="bullet"/>
+      <w:lvlText w:val=""/>
+      <w:lvlJc w:val="left"/>
+      <w:pPr>
+        <w:ind w:left="2160" w:hanging="360"/>
+      </w:pPr>
+      <w:rPr>
+        <w:rFonts w:ascii="Wingdings" w:hAnsi="Wingdings" w:hint="default"/>
+      </w:rPr>
+    </w:lvl>
+    <w:lvl w:ilvl="3" w:tplc="04090001" w:tentative="1">
+      <w:start w:val="1"/>
+      <w:numFmt w:val="bullet"/>
+      <w:lvlText w:val=""/>
+      <w:lvlJc w:val="left"/>
+      <w:pPr>
+        <w:ind w:left="2880" w:hanging="360"/>
+      </w:pPr>
+      <w:rPr>
+        <w:rFonts w:ascii="Symbol" w:hAnsi="Symbol" w:hint="default"/>
+      </w:rPr>
+    </w:lvl>
+    <w:lvl w:ilvl="4" w:tplc="04090003" w:tentative="1">
+      <w:start w:val="1"/>
+      <w:numFmt w:val="bullet"/>
+      <w:lvlText w:val="o"/>
+      <w:lvlJc w:val="left"/>
+      <w:pPr>
+        <w:ind w:left="3600" w:hanging="360"/>
+      </w:pPr>
+      <w:rPr>
+        <w:rFonts w:ascii="Courier New" w:hAnsi="Courier New" w:cs="Courier New" w:hint="default"/>
+      </w:rPr>
+    </w:lvl>
+    <w:lvl w:ilvl="5" w:tplc="04090005" w:tentative="1">
+      <w:start w:val="1"/>
+      <w:numFmt w:val="bullet"/>
+      <w:lvlText w:val=""/>
+      <w:lvlJc w:val="left"/>
+      <w:pPr>
+        <w:ind w:left="4320" w:hanging="360"/>
+      </w:pPr>
+      <w:rPr>
+        <w:rFonts w:ascii="Wingdings" w:hAnsi="Wingdings" w:hint="default"/>
+      </w:rPr>
+    </w:lvl>
+    <w:lvl w:ilvl="6" w:tplc="04090001" w:tentative="1">
+      <w:start w:val="1"/>
+      <w:numFmt w:val="bullet"/>
+      <w:lvlText w:val=""/>
+      <w:lvlJc w:val="left"/>
+      <w:pPr>
+        <w:ind w:left="5040" w:hanging="360"/>
+      </w:pPr>
+      <w:rPr>
+        <w:rFonts w:ascii="Symbol" w:hAnsi="Symbol" w:hint="default"/>
+      </w:rPr>
+    </w:lvl>
+    <w:lvl w:ilvl="7" w:tplc="04090003" w:tentative="1">
+      <w:start w:val="1"/>
+      <w:numFmt w:val="bullet"/>
+      <w:lvlText w:val="o"/>
+      <w:lvlJc w:val="left"/>
+      <w:pPr>
+        <w:ind w:left="5760" w:hanging="360"/>
+      </w:pPr>
+      <w:rPr>
+        <w:rFonts w:ascii="Courier New" w:hAnsi="Courier New" w:cs="Courier New" w:hint="default"/>
+      </w:rPr>
+    </w:lvl>
+    <w:lvl w:ilvl="8" w:tplc="04090005" w:tentative="1">
+      <w:start w:val="1"/>
+      <w:numFmt w:val="bullet"/>
+      <w:lvlText w:val=""/>
+      <w:lvlJc w:val="left"/>
+      <w:pPr>
+        <w:ind w:left="6480" w:hanging="360"/>
+      </w:pPr>
+      <w:rPr>
+        <w:rFonts w:ascii="Wingdings" w:hAnsi="Wingdings" w:hint="default"/>
+      </w:rPr>
+    </w:lvl>
+  </w:abstractNum>
+  <w:abstractNum w:abstractNumId="7" w15:restartNumberingAfterBreak="0">
+    <w:nsid w:val="52CD4A1D"/>
+    <w:multiLevelType w:val="hybridMultilevel"/>
+    <w:tmpl w:val="DECE2B4E"/>
+    <w:lvl w:ilvl="0" w:tplc="04090001">
+      <w:start w:val="1"/>
+      <w:numFmt w:val="bullet"/>
+      <w:lvlText w:val=""/>
+      <w:lvlJc w:val="left"/>
+      <w:pPr>
+        <w:ind w:left="720" w:hanging="360"/>
+      </w:pPr>
+      <w:rPr>
+        <w:rFonts w:ascii="Symbol" w:hAnsi="Symbol" w:hint="default"/>
+      </w:rPr>
+    </w:lvl>
+    <w:lvl w:ilvl="1" w:tplc="04090003" w:tentative="1">
+      <w:start w:val="1"/>
+      <w:numFmt w:val="bullet"/>
+      <w:lvlText w:val="o"/>
+      <w:lvlJc w:val="left"/>
+      <w:pPr>
+        <w:ind w:left="1440" w:hanging="360"/>
+      </w:pPr>
+      <w:rPr>
+        <w:rFonts w:ascii="Courier New" w:hAnsi="Courier New" w:cs="Courier New" w:hint="default"/>
+      </w:rPr>
+    </w:lvl>
+    <w:lvl w:ilvl="2" w:tplc="04090005" w:tentative="1">
+      <w:start w:val="1"/>
+      <w:numFmt w:val="bullet"/>
+      <w:lvlText w:val=""/>
+      <w:lvlJc w:val="left"/>
+      <w:pPr>
+        <w:ind w:left="2160" w:hanging="360"/>
+      </w:pPr>
+      <w:rPr>
+        <w:rFonts w:ascii="Wingdings" w:hAnsi="Wingdings" w:hint="default"/>
+      </w:rPr>
+    </w:lvl>
+    <w:lvl w:ilvl="3" w:tplc="04090001" w:tentative="1">
+      <w:start w:val="1"/>
+      <w:numFmt w:val="bullet"/>
+      <w:lvlText w:val=""/>
+      <w:lvlJc w:val="left"/>
+      <w:pPr>
+        <w:ind w:left="2880" w:hanging="360"/>
+      </w:pPr>
+      <w:rPr>
+        <w:rFonts w:ascii="Symbol" w:hAnsi="Symbol" w:hint="default"/>
+      </w:rPr>
+    </w:lvl>
+    <w:lvl w:ilvl="4" w:tplc="04090003" w:tentative="1">
+      <w:start w:val="1"/>
+      <w:numFmt w:val="bullet"/>
+      <w:lvlText w:val="o"/>
+      <w:lvlJc w:val="left"/>
+      <w:pPr>
+        <w:ind w:left="3600" w:hanging="360"/>
+      </w:pPr>
+      <w:rPr>
+        <w:rFonts w:ascii="Courier New" w:hAnsi="Courier New" w:cs="Courier New" w:hint="default"/>
+      </w:rPr>
+    </w:lvl>
+    <w:lvl w:ilvl="5" w:tplc="04090005" w:tentative="1">
+      <w:start w:val="1"/>
+      <w:numFmt w:val="bullet"/>
+      <w:lvlText w:val=""/>
+      <w:lvlJc w:val="left"/>
+      <w:pPr>
+        <w:ind w:left="4320" w:hanging="360"/>
+      </w:pPr>
+      <w:rPr>
+        <w:rFonts w:ascii="Wingdings" w:hAnsi="Wingdings" w:hint="default"/>
+      </w:rPr>
+    </w:lvl>
+    <w:lvl w:ilvl="6" w:tplc="04090001" w:tentative="1">
+      <w:start w:val="1"/>
+      <w:numFmt w:val="bullet"/>
+      <w:lvlText w:val=""/>
+      <w:lvlJc w:val="left"/>
+      <w:pPr>
+        <w:ind w:left="5040" w:hanging="360"/>
+      </w:pPr>
+      <w:rPr>
+        <w:rFonts w:ascii="Symbol" w:hAnsi="Symbol" w:hint="default"/>
+      </w:rPr>
+    </w:lvl>
+    <w:lvl w:ilvl="7" w:tplc="04090003" w:tentative="1">
+      <w:start w:val="1"/>
+      <w:numFmt w:val="bullet"/>
+      <w:lvlText w:val="o"/>
+      <w:lvlJc w:val="left"/>
+      <w:pPr>
+        <w:ind w:left="5760" w:hanging="360"/>
+      </w:pPr>
+      <w:rPr>
+        <w:rFonts w:ascii="Courier New" w:hAnsi="Courier New" w:cs="Courier New" w:hint="default"/>
+      </w:rPr>
+    </w:lvl>
+    <w:lvl w:ilvl="8" w:tplc="04090005" w:tentative="1">
+      <w:start w:val="1"/>
+      <w:numFmt w:val="bullet"/>
+      <w:lvlText w:val=""/>
+      <w:lvlJc w:val="left"/>
+      <w:pPr>
+        <w:ind w:left="6480" w:hanging="360"/>
+      </w:pPr>
+      <w:rPr>
+        <w:rFonts w:ascii="Wingdings" w:hAnsi="Wingdings" w:hint="default"/>
+      </w:rPr>
+    </w:lvl>
+  </w:abstractNum>
+  <w:abstractNum w:abstractNumId="8" w15:restartNumberingAfterBreak="0">
+    <w:nsid w:val="557A75B8"/>
+    <w:multiLevelType w:val="hybridMultilevel"/>
+    <w:tmpl w:val="B46892E0"/>
+    <w:lvl w:ilvl="0" w:tplc="0409000F">
+      <w:start w:val="1"/>
+      <w:numFmt w:val="decimal"/>
+      <w:lvlText w:val="%1."/>
+      <w:lvlJc w:val="left"/>
+      <w:pPr>
+        <w:ind w:left="1080" w:hanging="360"/>
+      </w:pPr>
+    </w:lvl>
+    <w:lvl w:ilvl="1" w:tplc="04090019" w:tentative="1">
+      <w:start w:val="1"/>
+      <w:numFmt w:val="lowerLetter"/>
+      <w:lvlText w:val="%2."/>
+      <w:lvlJc w:val="left"/>
+      <w:pPr>
+        <w:ind w:left="1800" w:hanging="360"/>
+      </w:pPr>
+    </w:lvl>
+    <w:lvl w:ilvl="2" w:tplc="0409001B" w:tentative="1">
+      <w:start w:val="1"/>
+      <w:numFmt w:val="lowerRoman"/>
+      <w:lvlText w:val="%3."/>
+      <w:lvlJc w:val="right"/>
+      <w:pPr>
+        <w:ind w:left="2520" w:hanging="180"/>
+      </w:pPr>
+    </w:lvl>
+    <w:lvl w:ilvl="3" w:tplc="0409000F" w:tentative="1">
+      <w:start w:val="1"/>
+      <w:numFmt w:val="decimal"/>
+      <w:lvlText w:val="%4."/>
+      <w:lvlJc w:val="left"/>
+      <w:pPr>
+        <w:ind w:left="3240" w:hanging="360"/>
+      </w:pPr>
+    </w:lvl>
+    <w:lvl w:ilvl="4" w:tplc="04090019" w:tentative="1">
+      <w:start w:val="1"/>
+      <w:numFmt w:val="lowerLetter"/>
+      <w:lvlText w:val="%5."/>
+      <w:lvlJc w:val="left"/>
+      <w:pPr>
+        <w:ind w:left="3960" w:hanging="360"/>
+      </w:pPr>
+    </w:lvl>
+    <w:lvl w:ilvl="5" w:tplc="0409001B" w:tentative="1">
+      <w:start w:val="1"/>
+      <w:numFmt w:val="lowerRoman"/>
+      <w:lvlText w:val="%6."/>
+      <w:lvlJc w:val="right"/>
+      <w:pPr>
+        <w:ind w:left="4680" w:hanging="180"/>
+      </w:pPr>
+    </w:lvl>
+    <w:lvl w:ilvl="6" w:tplc="0409000F" w:tentative="1">
+      <w:start w:val="1"/>
+      <w:numFmt w:val="decimal"/>
+      <w:lvlText w:val="%7."/>
+      <w:lvlJc w:val="left"/>
+      <w:pPr>
+        <w:ind w:left="5400" w:hanging="360"/>
+      </w:pPr>
+    </w:lvl>
+    <w:lvl w:ilvl="7" w:tplc="04090019" w:tentative="1">
+      <w:start w:val="1"/>
+      <w:numFmt w:val="lowerLetter"/>
+      <w:lvlText w:val="%8."/>
+      <w:lvlJc w:val="left"/>
+      <w:pPr>
+        <w:ind w:left="6120" w:hanging="360"/>
+      </w:pPr>
+    </w:lvl>
+    <w:lvl w:ilvl="8" w:tplc="0409001B" w:tentative="1">
+      <w:start w:val="1"/>
+      <w:numFmt w:val="lowerRoman"/>
+      <w:lvlText w:val="%9."/>
+      <w:lvlJc w:val="right"/>
+      <w:pPr>
+        <w:ind w:left="6840" w:hanging="180"/>
+      </w:pPr>
+    </w:lvl>
+  </w:abstractNum>
+  <w:abstractNum w:abstractNumId="9" w15:restartNumberingAfterBreak="0">
+    <w:nsid w:val="55B70A77"/>
+    <w:multiLevelType w:val="hybridMultilevel"/>
+    <w:tmpl w:val="40E2A140"/>
+    <w:lvl w:ilvl="0" w:tplc="04090001">
+      <w:start w:val="1"/>
+      <w:numFmt w:val="bullet"/>
+      <w:lvlText w:val=""/>
+      <w:lvlJc w:val="left"/>
+      <w:pPr>
+        <w:ind w:left="720" w:hanging="360"/>
+      </w:pPr>
+      <w:rPr>
+        <w:rFonts w:ascii="Symbol" w:hAnsi="Symbol" w:hint="default"/>
+      </w:rPr>
+    </w:lvl>
+    <w:lvl w:ilvl="1" w:tplc="04090003" w:tentative="1">
+      <w:start w:val="1"/>
+      <w:numFmt w:val="bullet"/>
+      <w:lvlText w:val="o"/>
+      <w:lvlJc w:val="left"/>
+      <w:pPr>
+        <w:ind w:left="1440" w:hanging="360"/>
+      </w:pPr>
+      <w:rPr>
+        <w:rFonts w:ascii="Courier New" w:hAnsi="Courier New" w:cs="Courier New" w:hint="default"/>
+      </w:rPr>
+    </w:lvl>
+    <w:lvl w:ilvl="2" w:tplc="04090005" w:tentative="1">
+      <w:start w:val="1"/>
+      <w:numFmt w:val="bullet"/>
+      <w:lvlText w:val=""/>
+      <w:lvlJc w:val="left"/>
+      <w:pPr>
+        <w:ind w:left="2160" w:hanging="360"/>
+      </w:pPr>
+      <w:rPr>
+        <w:rFonts w:ascii="Wingdings" w:hAnsi="Wingdings" w:hint="default"/>
+      </w:rPr>
+    </w:lvl>
+    <w:lvl w:ilvl="3" w:tplc="04090001" w:tentative="1">
+      <w:start w:val="1"/>
+      <w:numFmt w:val="bullet"/>
+      <w:lvlText w:val=""/>
+      <w:lvlJc w:val="left"/>
+      <w:pPr>
+        <w:ind w:left="2880" w:hanging="360"/>
+      </w:pPr>
+      <w:rPr>
+        <w:rFonts w:ascii="Symbol" w:hAnsi="Symbol" w:hint="default"/>
+      </w:rPr>
+    </w:lvl>
+    <w:lvl w:ilvl="4" w:tplc="04090003" w:tentative="1">
+      <w:start w:val="1"/>
+      <w:numFmt w:val="bullet"/>
+      <w:lvlText w:val="o"/>
+      <w:lvlJc w:val="left"/>
+      <w:pPr>
+        <w:ind w:left="3600" w:hanging="360"/>
+      </w:pPr>
+      <w:rPr>
+        <w:rFonts w:ascii="Courier New" w:hAnsi="Courier New" w:cs="Courier New" w:hint="default"/>
+      </w:rPr>
+    </w:lvl>
+    <w:lvl w:ilvl="5" w:tplc="04090005" w:tentative="1">
+      <w:start w:val="1"/>
+      <w:numFmt w:val="bullet"/>
+      <w:lvlText w:val=""/>
+      <w:lvlJc w:val="left"/>
+      <w:pPr>
+        <w:ind w:left="4320" w:hanging="360"/>
+      </w:pPr>
+      <w:rPr>
+        <w:rFonts w:ascii="Wingdings" w:hAnsi="Wingdings" w:hint="default"/>
+      </w:rPr>
+    </w:lvl>
+    <w:lvl w:ilvl="6" w:tplc="04090001" w:tentative="1">
+      <w:start w:val="1"/>
+      <w:numFmt w:val="bullet"/>
+      <w:lvlText w:val=""/>
+      <w:lvlJc w:val="left"/>
+      <w:pPr>
+        <w:ind w:left="5040" w:hanging="360"/>
+      </w:pPr>
+      <w:rPr>
+        <w:rFonts w:ascii="Symbol" w:hAnsi="Symbol" w:hint="default"/>
+      </w:rPr>
+    </w:lvl>
+    <w:lvl w:ilvl="7" w:tplc="04090003" w:tentative="1">
+      <w:start w:val="1"/>
+      <w:numFmt w:val="bullet"/>
+      <w:lvlText w:val="o"/>
+      <w:lvlJc w:val="left"/>
+      <w:pPr>
+        <w:ind w:left="5760" w:hanging="360"/>
+      </w:pPr>
+      <w:rPr>
+        <w:rFonts w:ascii="Courier New" w:hAnsi="Courier New" w:cs="Courier New" w:hint="default"/>
+      </w:rPr>
+    </w:lvl>
+    <w:lvl w:ilvl="8" w:tplc="04090005" w:tentative="1">
+      <w:start w:val="1"/>
+      <w:numFmt w:val="bullet"/>
+      <w:lvlText w:val=""/>
+      <w:lvlJc w:val="left"/>
+      <w:pPr>
+        <w:ind w:left="6480" w:hanging="360"/>
+      </w:pPr>
+      <w:rPr>
+        <w:rFonts w:ascii="Wingdings" w:hAnsi="Wingdings" w:hint="default"/>
+      </w:rPr>
+    </w:lvl>
+  </w:abstractNum>
+  <w:abstractNum w:abstractNumId="10" w15:restartNumberingAfterBreak="0">
+    <w:nsid w:val="5D7054C7"/>
+    <w:multiLevelType w:val="hybridMultilevel"/>
+    <w:tmpl w:val="4830DC72"/>
+    <w:lvl w:ilvl="0" w:tplc="04090001">
+      <w:start w:val="1"/>
+      <w:numFmt w:val="bullet"/>
+      <w:lvlText w:val=""/>
+      <w:lvlJc w:val="left"/>
+      <w:pPr>
+        <w:ind w:left="720" w:hanging="360"/>
+      </w:pPr>
+      <w:rPr>
+        <w:rFonts w:ascii="Symbol" w:hAnsi="Symbol" w:hint="default"/>
+      </w:rPr>
+    </w:lvl>
+    <w:lvl w:ilvl="1" w:tplc="04090003" w:tentative="1">
+      <w:start w:val="1"/>
+      <w:numFmt w:val="bullet"/>
+      <w:lvlText w:val="o"/>
+      <w:lvlJc w:val="left"/>
+      <w:pPr>
+        <w:ind w:left="1440" w:hanging="360"/>
+      </w:pPr>
+      <w:rPr>
+        <w:rFonts w:ascii="Courier New" w:hAnsi="Courier New" w:cs="Courier New" w:hint="default"/>
+      </w:rPr>
+    </w:lvl>
+    <w:lvl w:ilvl="2" w:tplc="04090005" w:tentative="1">
+      <w:start w:val="1"/>
+      <w:numFmt w:val="bullet"/>
+      <w:lvlText w:val=""/>
+      <w:lvlJc w:val="left"/>
+      <w:pPr>
+        <w:ind w:left="2160" w:hanging="360"/>
+      </w:pPr>
+      <w:rPr>
+        <w:rFonts w:ascii="Wingdings" w:hAnsi="Wingdings" w:hint="default"/>
+      </w:rPr>
+    </w:lvl>
+    <w:lvl w:ilvl="3" w:tplc="04090001" w:tentative="1">
+      <w:start w:val="1"/>
+      <w:numFmt w:val="bullet"/>
+      <w:lvlText w:val=""/>
+      <w:lvlJc w:val="left"/>
+      <w:pPr>
+        <w:ind w:left="2880" w:hanging="360"/>
+      </w:pPr>
+      <w:rPr>
+        <w:rFonts w:ascii="Symbol" w:hAnsi="Symbol" w:hint="default"/>
+      </w:rPr>
+    </w:lvl>
+    <w:lvl w:ilvl="4" w:tplc="04090003" w:tentative="1">
+      <w:start w:val="1"/>
+      <w:numFmt w:val="bullet"/>
+      <w:lvlText w:val="o"/>
+      <w:lvlJc w:val="left"/>
+      <w:pPr>
+        <w:ind w:left="3600" w:hanging="360"/>
+      </w:pPr>
+      <w:rPr>
+        <w:rFonts w:ascii="Courier New" w:hAnsi="Courier New" w:cs="Courier New" w:hint="default"/>
+      </w:rPr>
+    </w:lvl>
+    <w:lvl w:ilvl="5" w:tplc="04090005" w:tentative="1">
+      <w:start w:val="1"/>
+      <w:numFmt w:val="bullet"/>
+      <w:lvlText w:val=""/>
+      <w:lvlJc w:val="left"/>
+      <w:pPr>
+        <w:ind w:left="4320" w:hanging="360"/>
+      </w:pPr>
+      <w:rPr>
+        <w:rFonts w:ascii="Wingdings" w:hAnsi="Wingdings" w:hint="default"/>
+      </w:rPr>
+    </w:lvl>
+    <w:lvl w:ilvl="6" w:tplc="04090001" w:tentative="1">
+      <w:start w:val="1"/>
+      <w:numFmt w:val="bullet"/>
+      <w:lvlText w:val=""/>
+      <w:lvlJc w:val="left"/>
+      <w:pPr>
+        <w:ind w:left="5040" w:hanging="360"/>
+      </w:pPr>
+      <w:rPr>
+        <w:rFonts w:ascii="Symbol" w:hAnsi="Symbol" w:hint="default"/>
+      </w:rPr>
+    </w:lvl>
+    <w:lvl w:ilvl="7" w:tplc="04090003" w:tentative="1">
+      <w:start w:val="1"/>
+      <w:numFmt w:val="bullet"/>
+      <w:lvlText w:val="o"/>
+      <w:lvlJc w:val="left"/>
+      <w:pPr>
+        <w:ind w:left="5760" w:hanging="360"/>
+      </w:pPr>
+      <w:rPr>
+        <w:rFonts w:ascii="Courier New" w:hAnsi="Courier New" w:cs="Courier New" w:hint="default"/>
+      </w:rPr>
+    </w:lvl>
+    <w:lvl w:ilvl="8" w:tplc="04090005" w:tentative="1">
+      <w:start w:val="1"/>
+      <w:numFmt w:val="bullet"/>
+      <w:lvlText w:val=""/>
+      <w:lvlJc w:val="left"/>
+      <w:pPr>
+        <w:ind w:left="6480" w:hanging="360"/>
+      </w:pPr>
+      <w:rPr>
+        <w:rFonts w:ascii="Wingdings" w:hAnsi="Wingdings" w:hint="default"/>
+      </w:rPr>
+    </w:lvl>
+  </w:abstractNum>
+  <w:abstractNum w:abstractNumId="11" w15:restartNumberingAfterBreak="0">
+    <w:nsid w:val="62A93D12"/>
+    <w:multiLevelType w:val="hybridMultilevel"/>
+    <w:tmpl w:val="1DAEE864"/>
+    <w:lvl w:ilvl="0" w:tplc="04090001">
+      <w:start w:val="1"/>
+      <w:numFmt w:val="bullet"/>
+      <w:lvlText w:val=""/>
+      <w:lvlJc w:val="left"/>
+      <w:pPr>
+        <w:ind w:left="720" w:hanging="360"/>
+      </w:pPr>
+      <w:rPr>
+        <w:rFonts w:ascii="Symbol" w:hAnsi="Symbol" w:hint="default"/>
+      </w:rPr>
+    </w:lvl>
+    <w:lvl w:ilvl="1" w:tplc="04090003" w:tentative="1">
+      <w:start w:val="1"/>
+      <w:numFmt w:val="bullet"/>
+      <w:lvlText w:val="o"/>
+      <w:lvlJc w:val="left"/>
+      <w:pPr>
+        <w:ind w:left="1440" w:hanging="360"/>
+      </w:pPr>
+      <w:rPr>
+        <w:rFonts w:ascii="Courier New" w:hAnsi="Courier New" w:cs="Courier New" w:hint="default"/>
+      </w:rPr>
+    </w:lvl>
+    <w:lvl w:ilvl="2" w:tplc="04090005" w:tentative="1">
+      <w:start w:val="1"/>
+      <w:numFmt w:val="bullet"/>
+      <w:lvlText w:val=""/>
+      <w:lvlJc w:val="left"/>
+      <w:pPr>
+        <w:ind w:left="2160" w:hanging="360"/>
+      </w:pPr>
+      <w:rPr>
+        <w:rFonts w:ascii="Wingdings" w:hAnsi="Wingdings" w:hint="default"/>
+      </w:rPr>
+    </w:lvl>
+    <w:lvl w:ilvl="3" w:tplc="04090001" w:tentative="1">
+      <w:start w:val="1"/>
+      <w:numFmt w:val="bullet"/>
+      <w:lvlText w:val=""/>
+      <w:lvlJc w:val="left"/>
+      <w:pPr>
+        <w:ind w:left="2880" w:hanging="360"/>
+      </w:pPr>
+      <w:rPr>
+        <w:rFonts w:ascii="Symbol" w:hAnsi="Symbol" w:hint="default"/>
+      </w:rPr>
+    </w:lvl>
+    <w:lvl w:ilvl="4" w:tplc="04090003" w:tentative="1">
+      <w:start w:val="1"/>
+      <w:numFmt w:val="bullet"/>
+      <w:lvlText w:val="o"/>
+      <w:lvlJc w:val="left"/>
+      <w:pPr>
+        <w:ind w:left="3600" w:hanging="360"/>
+      </w:pPr>
+      <w:rPr>
+        <w:rFonts w:ascii="Courier New" w:hAnsi="Courier New" w:cs="Courier New" w:hint="default"/>
+      </w:rPr>
+    </w:lvl>
+    <w:lvl w:ilvl="5" w:tplc="04090005" w:tentative="1">
+      <w:start w:val="1"/>
+      <w:numFmt w:val="bullet"/>
+      <w:lvlText w:val=""/>
+      <w:lvlJc w:val="left"/>
+      <w:pPr>
+        <w:ind w:left="4320" w:hanging="360"/>
+      </w:pPr>
+      <w:rPr>
+        <w:rFonts w:ascii="Wingdings" w:hAnsi="Wingdings" w:hint="default"/>
+      </w:rPr>
+    </w:lvl>
+    <w:lvl w:ilvl="6" w:tplc="04090001" w:tentative="1">
+      <w:start w:val="1"/>
+      <w:numFmt w:val="bullet"/>
+      <w:lvlText w:val=""/>
+      <w:lvlJc w:val="left"/>
+      <w:pPr>
+        <w:ind w:left="5040" w:hanging="360"/>
+      </w:pPr>
+      <w:rPr>
+        <w:rFonts w:ascii="Symbol" w:hAnsi="Symbol" w:hint="default"/>
+      </w:rPr>
+    </w:lvl>
+    <w:lvl w:ilvl="7" w:tplc="04090003" w:tentative="1">
+      <w:start w:val="1"/>
+      <w:numFmt w:val="bullet"/>
+      <w:lvlText w:val="o"/>
+      <w:lvlJc w:val="left"/>
+      <w:pPr>
+        <w:ind w:left="5760" w:hanging="360"/>
+      </w:pPr>
+      <w:rPr>
+        <w:rFonts w:ascii="Courier New" w:hAnsi="Courier New" w:cs="Courier New" w:hint="default"/>
+      </w:rPr>
+    </w:lvl>
+    <w:lvl w:ilvl="8" w:tplc="04090005" w:tentative="1">
+      <w:start w:val="1"/>
+      <w:numFmt w:val="bullet"/>
+      <w:lvlText w:val=""/>
+      <w:lvlJc w:val="left"/>
+      <w:pPr>
+        <w:ind w:left="6480" w:hanging="360"/>
+      </w:pPr>
+      <w:rPr>
+        <w:rFonts w:ascii="Wingdings" w:hAnsi="Wingdings" w:hint="default"/>
+      </w:rPr>
+    </w:lvl>
+  </w:abstractNum>
+  <w:abstractNum w:abstractNumId="12" w15:restartNumberingAfterBreak="0">
+    <w:nsid w:val="66481630"/>
+    <w:multiLevelType w:val="hybridMultilevel"/>
+    <w:tmpl w:val="D0280742"/>
+    <w:lvl w:ilvl="0" w:tplc="04090001">
+      <w:start w:val="1"/>
+      <w:numFmt w:val="bullet"/>
+      <w:lvlText w:val=""/>
+      <w:lvlJc w:val="left"/>
+      <w:pPr>
+        <w:ind w:left="720" w:hanging="360"/>
+      </w:pPr>
+      <w:rPr>
+        <w:rFonts w:ascii="Symbol" w:hAnsi="Symbol" w:hint="default"/>
+      </w:rPr>
+    </w:lvl>
+    <w:lvl w:ilvl="1" w:tplc="04090003" w:tentative="1">
+      <w:start w:val="1"/>
+      <w:numFmt w:val="bullet"/>
+      <w:lvlText w:val="o"/>
+      <w:lvlJc w:val="left"/>
+      <w:pPr>
+        <w:ind w:left="1440" w:hanging="360"/>
+      </w:pPr>
+      <w:rPr>
+        <w:rFonts w:ascii="Courier New" w:hAnsi="Courier New" w:cs="Courier New" w:hint="default"/>
+      </w:rPr>
+    </w:lvl>
+    <w:lvl w:ilvl="2" w:tplc="04090005" w:tentative="1">
+      <w:start w:val="1"/>
+      <w:numFmt w:val="bullet"/>
+      <w:lvlText w:val=""/>
+      <w:lvlJc w:val="left"/>
+      <w:pPr>
+        <w:ind w:left="2160" w:hanging="360"/>
+      </w:pPr>
+      <w:rPr>
+        <w:rFonts w:ascii="Wingdings" w:hAnsi="Wingdings" w:hint="default"/>
+      </w:rPr>
+    </w:lvl>
+    <w:lvl w:ilvl="3" w:tplc="04090001" w:tentative="1">
+      <w:start w:val="1"/>
+      <w:numFmt w:val="bullet"/>
+      <w:lvlText w:val=""/>
+      <w:lvlJc w:val="left"/>
+      <w:pPr>
+        <w:ind w:left="2880" w:hanging="360"/>
+      </w:pPr>
+      <w:rPr>
+        <w:rFonts w:ascii="Symbol" w:hAnsi="Symbol" w:hint="default"/>
+      </w:rPr>
+    </w:lvl>
+    <w:lvl w:ilvl="4" w:tplc="04090003" w:tentative="1">
+      <w:start w:val="1"/>
+      <w:numFmt w:val="bullet"/>
+      <w:lvlText w:val="o"/>
+      <w:lvlJc w:val="left"/>
+      <w:pPr>
+        <w:ind w:left="3600" w:hanging="360"/>
+      </w:pPr>
+      <w:rPr>
+        <w:rFonts w:ascii="Courier New" w:hAnsi="Courier New" w:cs="Courier New" w:hint="default"/>
+      </w:rPr>
+    </w:lvl>
+    <w:lvl w:ilvl="5" w:tplc="04090005" w:tentative="1">
+      <w:start w:val="1"/>
+      <w:numFmt w:val="bullet"/>
+      <w:lvlText w:val=""/>
+      <w:lvlJc w:val="left"/>
+      <w:pPr>
+        <w:ind w:left="4320" w:hanging="360"/>
+      </w:pPr>
+      <w:rPr>
+        <w:rFonts w:ascii="Wingdings" w:hAnsi="Wingdings" w:hint="default"/>
+      </w:rPr>
+    </w:lvl>
+    <w:lvl w:ilvl="6" w:tplc="04090001" w:tentative="1">
+      <w:start w:val="1"/>
+      <w:numFmt w:val="bullet"/>
+      <w:lvlText w:val=""/>
+      <w:lvlJc w:val="left"/>
+      <w:pPr>
+        <w:ind w:left="5040" w:hanging="360"/>
+      </w:pPr>
+      <w:rPr>
+        <w:rFonts w:ascii="Symbol" w:hAnsi="Symbol" w:hint="default"/>
+      </w:rPr>
+    </w:lvl>
+    <w:lvl w:ilvl="7" w:tplc="04090003" w:tentative="1">
+      <w:start w:val="1"/>
+      <w:numFmt w:val="bullet"/>
+      <w:lvlText w:val="o"/>
+      <w:lvlJc w:val="left"/>
+      <w:pPr>
+        <w:ind w:left="5760" w:hanging="360"/>
+      </w:pPr>
+      <w:rPr>
+        <w:rFonts w:ascii="Courier New" w:hAnsi="Courier New" w:cs="Courier New" w:hint="default"/>
+      </w:rPr>
+    </w:lvl>
+    <w:lvl w:ilvl="8" w:tplc="04090005" w:tentative="1">
+      <w:start w:val="1"/>
+      <w:numFmt w:val="bullet"/>
+      <w:lvlText w:val=""/>
+      <w:lvlJc w:val="left"/>
+      <w:pPr>
+        <w:ind w:left="6480" w:hanging="360"/>
+      </w:pPr>
+      <w:rPr>
+        <w:rFonts w:ascii="Wingdings" w:hAnsi="Wingdings" w:hint="default"/>
+      </w:rPr>
+    </w:lvl>
+  </w:abstractNum>
+  <w:abstractNum w:abstractNumId="13" w15:restartNumberingAfterBreak="0">
+    <w:nsid w:val="673F3310"/>
+    <w:multiLevelType w:val="hybridMultilevel"/>
+    <w:tmpl w:val="4532ECC6"/>
+    <w:lvl w:ilvl="0" w:tplc="0409000F">
+      <w:start w:val="1"/>
+      <w:numFmt w:val="decimal"/>
+      <w:lvlText w:val="%1."/>
+      <w:lvlJc w:val="left"/>
+      <w:pPr>
+        <w:ind w:left="1440" w:hanging="360"/>
+      </w:pPr>
+    </w:lvl>
+    <w:lvl w:ilvl="1" w:tplc="04090019" w:tentative="1">
+      <w:start w:val="1"/>
+      <w:numFmt w:val="lowerLetter"/>
+      <w:lvlText w:val="%2."/>
+      <w:lvlJc w:val="left"/>
+      <w:pPr>
+        <w:ind w:left="2160" w:hanging="360"/>
+      </w:pPr>
+    </w:lvl>
+    <w:lvl w:ilvl="2" w:tplc="0409001B" w:tentative="1">
+      <w:start w:val="1"/>
+      <w:numFmt w:val="lowerRoman"/>
+      <w:lvlText w:val="%3."/>
+      <w:lvlJc w:val="right"/>
+      <w:pPr>
+        <w:ind w:left="2880" w:hanging="180"/>
+      </w:pPr>
+    </w:lvl>
+    <w:lvl w:ilvl="3" w:tplc="0409000F" w:tentative="1">
+      <w:start w:val="1"/>
+      <w:numFmt w:val="decimal"/>
+      <w:lvlText w:val="%4."/>
+      <w:lvlJc w:val="left"/>
+      <w:pPr>
+        <w:ind w:left="3600" w:hanging="360"/>
+      </w:pPr>
+    </w:lvl>
+    <w:lvl w:ilvl="4" w:tplc="04090019" w:tentative="1">
+      <w:start w:val="1"/>
+      <w:numFmt w:val="lowerLetter"/>
+      <w:lvlText w:val="%5."/>
+      <w:lvlJc w:val="left"/>
+      <w:pPr>
+        <w:ind w:left="4320" w:hanging="360"/>
+      </w:pPr>
+    </w:lvl>
+    <w:lvl w:ilvl="5" w:tplc="0409001B" w:tentative="1">
+      <w:start w:val="1"/>
+      <w:numFmt w:val="lowerRoman"/>
+      <w:lvlText w:val="%6."/>
+      <w:lvlJc w:val="right"/>
+      <w:pPr>
+        <w:ind w:left="5040" w:hanging="180"/>
+      </w:pPr>
+    </w:lvl>
+    <w:lvl w:ilvl="6" w:tplc="0409000F" w:tentative="1">
+      <w:start w:val="1"/>
+      <w:numFmt w:val="decimal"/>
+      <w:lvlText w:val="%7."/>
+      <w:lvlJc w:val="left"/>
+      <w:pPr>
+        <w:ind w:left="5760" w:hanging="360"/>
+      </w:pPr>
+    </w:lvl>
+    <w:lvl w:ilvl="7" w:tplc="04090019" w:tentative="1">
+      <w:start w:val="1"/>
+      <w:numFmt w:val="lowerLetter"/>
+      <w:lvlText w:val="%8."/>
+      <w:lvlJc w:val="left"/>
+      <w:pPr>
+        <w:ind w:left="6480" w:hanging="360"/>
+      </w:pPr>
+    </w:lvl>
+    <w:lvl w:ilvl="8" w:tplc="0409001B" w:tentative="1">
+      <w:start w:val="1"/>
+      <w:numFmt w:val="lowerRoman"/>
+      <w:lvlText w:val="%9."/>
+      <w:lvlJc w:val="right"/>
+      <w:pPr>
+        <w:ind w:left="7200" w:hanging="180"/>
+      </w:pPr>
+    </w:lvl>
+  </w:abstractNum>
+  <w:abstractNum w:abstractNumId="14" w15:restartNumberingAfterBreak="0">
+    <w:nsid w:val="6AF1623E"/>
+    <w:multiLevelType w:val="hybridMultilevel"/>
+    <w:tmpl w:val="66BE0A6C"/>
+    <w:lvl w:ilvl="0" w:tplc="04090001">
+      <w:start w:val="1"/>
+      <w:numFmt w:val="bullet"/>
+      <w:lvlText w:val=""/>
+      <w:lvlJc w:val="left"/>
+      <w:pPr>
+        <w:ind w:left="720" w:hanging="360"/>
+      </w:pPr>
+      <w:rPr>
+        <w:rFonts w:ascii="Symbol" w:hAnsi="Symbol" w:hint="default"/>
+      </w:rPr>
+    </w:lvl>
+    <w:lvl w:ilvl="1" w:tplc="04090003" w:tentative="1">
+      <w:start w:val="1"/>
+      <w:numFmt w:val="bullet"/>
+      <w:lvlText w:val="o"/>
+      <w:lvlJc w:val="left"/>
+      <w:pPr>
+        <w:ind w:left="1440" w:hanging="360"/>
+      </w:pPr>
+      <w:rPr>
+        <w:rFonts w:ascii="Courier New" w:hAnsi="Courier New" w:cs="Courier New" w:hint="default"/>
+      </w:rPr>
+    </w:lvl>
+    <w:lvl w:ilvl="2" w:tplc="04090005" w:tentative="1">
+      <w:start w:val="1"/>
+      <w:numFmt w:val="bullet"/>
+      <w:lvlText w:val=""/>
+      <w:lvlJc w:val="left"/>
+      <w:pPr>
+        <w:ind w:left="2160" w:hanging="360"/>
+      </w:pPr>
+      <w:rPr>
+        <w:rFonts w:ascii="Wingdings" w:hAnsi="Wingdings" w:hint="default"/>
+      </w:rPr>
+    </w:lvl>
+    <w:lvl w:ilvl="3" w:tplc="04090001" w:tentative="1">
+      <w:start w:val="1"/>
+      <w:numFmt w:val="bullet"/>
+      <w:lvlText w:val=""/>
+      <w:lvlJc w:val="left"/>
+      <w:pPr>
+        <w:ind w:left="2880" w:hanging="360"/>
+      </w:pPr>
+      <w:rPr>
+        <w:rFonts w:ascii="Symbol" w:hAnsi="Symbol" w:hint="default"/>
+      </w:rPr>
+    </w:lvl>
+    <w:lvl w:ilvl="4" w:tplc="04090003" w:tentative="1">
+      <w:start w:val="1"/>
+      <w:numFmt w:val="bullet"/>
+      <w:lvlText w:val="o"/>
+      <w:lvlJc w:val="left"/>
+      <w:pPr>
+        <w:ind w:left="3600" w:hanging="360"/>
+      </w:pPr>
+      <w:rPr>
+        <w:rFonts w:ascii="Courier New" w:hAnsi="Courier New" w:cs="Courier New" w:hint="default"/>
+      </w:rPr>
+    </w:lvl>
+    <w:lvl w:ilvl="5" w:tplc="04090005" w:tentative="1">
+      <w:start w:val="1"/>
+      <w:numFmt w:val="bullet"/>
+      <w:lvlText w:val=""/>
+      <w:lvlJc w:val="left"/>
+      <w:pPr>
+        <w:ind w:left="4320" w:hanging="360"/>
+      </w:pPr>
+      <w:rPr>
+        <w:rFonts w:ascii="Wingdings" w:hAnsi="Wingdings" w:hint="default"/>
+      </w:rPr>
+    </w:lvl>
+    <w:lvl w:ilvl="6" w:tplc="04090001" w:tentative="1">
+      <w:start w:val="1"/>
+      <w:numFmt w:val="bullet"/>
+      <w:lvlText w:val=""/>
+      <w:lvlJc w:val="left"/>
+      <w:pPr>
+        <w:ind w:left="5040" w:hanging="360"/>
+      </w:pPr>
+      <w:rPr>
+        <w:rFonts w:ascii="Symbol" w:hAnsi="Symbol" w:hint="default"/>
+      </w:rPr>
+    </w:lvl>
+    <w:lvl w:ilvl="7" w:tplc="04090003" w:tentative="1">
+      <w:start w:val="1"/>
+      <w:numFmt w:val="bullet"/>
+      <w:lvlText w:val="o"/>
+      <w:lvlJc w:val="left"/>
+      <w:pPr>
+        <w:ind w:left="5760" w:hanging="360"/>
+      </w:pPr>
+      <w:rPr>
+        <w:rFonts w:ascii="Courier New" w:hAnsi="Courier New" w:cs="Courier New" w:hint="default"/>
+      </w:rPr>
+    </w:lvl>
+    <w:lvl w:ilvl="8" w:tplc="04090005" w:tentative="1">
+      <w:start w:val="1"/>
+      <w:numFmt w:val="bullet"/>
+      <w:lvlText w:val=""/>
+      <w:lvlJc w:val="left"/>
+      <w:pPr>
+        <w:ind w:left="6480" w:hanging="360"/>
+      </w:pPr>
+      <w:rPr>
+        <w:rFonts w:ascii="Wingdings" w:hAnsi="Wingdings" w:hint="default"/>
+      </w:rPr>
+    </w:lvl>
+  </w:abstractNum>
+  <w:abstractNum w:abstractNumId="15" w15:restartNumberingAfterBreak="0">
+    <w:nsid w:val="7C9C3C38"/>
+    <w:multiLevelType w:val="hybridMultilevel"/>
+    <w:tmpl w:val="ED8A8DDC"/>
+    <w:lvl w:ilvl="0" w:tplc="04090001">
+      <w:start w:val="1"/>
+      <w:numFmt w:val="bullet"/>
+      <w:lvlText w:val=""/>
+      <w:lvlJc w:val="left"/>
+      <w:pPr>
+        <w:ind w:left="720" w:hanging="360"/>
+      </w:pPr>
+      <w:rPr>
+        <w:rFonts w:ascii="Symbol" w:hAnsi="Symbol" w:hint="default"/>
+      </w:rPr>
+    </w:lvl>
+    <w:lvl w:ilvl="1" w:tplc="04090003" w:tentative="1">
+      <w:start w:val="1"/>
+      <w:numFmt w:val="bullet"/>
+      <w:lvlText w:val="o"/>
+      <w:lvlJc w:val="left"/>
+      <w:pPr>
+        <w:ind w:left="1440" w:hanging="360"/>
+      </w:pPr>
+      <w:rPr>
+        <w:rFonts w:ascii="Courier New" w:hAnsi="Courier New" w:cs="Courier New" w:hint="default"/>
+      </w:rPr>
+    </w:lvl>
+    <w:lvl w:ilvl="2" w:tplc="04090005" w:tentative="1">
+      <w:start w:val="1"/>
+      <w:numFmt w:val="bullet"/>
+      <w:lvlText w:val=""/>
+      <w:lvlJc w:val="left"/>
+      <w:pPr>
+        <w:ind w:left="2160" w:hanging="360"/>
+      </w:pPr>
+      <w:rPr>
+        <w:rFonts w:ascii="Wingdings" w:hAnsi="Wingdings" w:hint="default"/>
+      </w:rPr>
+    </w:lvl>
+    <w:lvl w:ilvl="3" w:tplc="04090001" w:tentative="1">
+      <w:start w:val="1"/>
+      <w:numFmt w:val="bullet"/>
+      <w:lvlText w:val=""/>
+      <w:lvlJc w:val="left"/>
+      <w:pPr>
+        <w:ind w:left="2880" w:hanging="360"/>
+      </w:pPr>
+      <w:rPr>
+        <w:rFonts w:ascii="Symbol" w:hAnsi="Symbol" w:hint="default"/>
+      </w:rPr>
+    </w:lvl>
+    <w:lvl w:ilvl="4" w:tplc="04090003" w:tentative="1">
+      <w:start w:val="1"/>
+      <w:numFmt w:val="bullet"/>
+      <w:lvlText w:val="o"/>
+      <w:lvlJc w:val="left"/>
+      <w:pPr>
+        <w:ind w:left="3600" w:hanging="360"/>
+      </w:pPr>
+      <w:rPr>
+        <w:rFonts w:ascii="Courier New" w:hAnsi="Courier New" w:cs="Courier New" w:hint="default"/>
+      </w:rPr>
+    </w:lvl>
+    <w:lvl w:ilvl="5" w:tplc="04090005" w:tentative="1">
+      <w:start w:val="1"/>
+      <w:numFmt w:val="bullet"/>
+      <w:lvlText w:val=""/>
+      <w:lvlJc w:val="left"/>
+      <w:pPr>
+        <w:ind w:left="4320" w:hanging="360"/>
+      </w:pPr>
+      <w:rPr>
+        <w:rFonts w:ascii="Wingdings" w:hAnsi="Wingdings" w:hint="default"/>
+      </w:rPr>
+    </w:lvl>
+    <w:lvl w:ilvl="6" w:tplc="04090001" w:tentative="1">
+      <w:start w:val="1"/>
+      <w:numFmt w:val="bullet"/>
+      <w:lvlText w:val=""/>
+      <w:lvlJc w:val="left"/>
+      <w:pPr>
+        <w:ind w:left="5040" w:hanging="360"/>
+      </w:pPr>
+      <w:rPr>
+        <w:rFonts w:ascii="Symbol" w:hAnsi="Symbol" w:hint="default"/>
+      </w:rPr>
+    </w:lvl>
+    <w:lvl w:ilvl="7" w:tplc="04090003" w:tentative="1">
+      <w:start w:val="1"/>
+      <w:numFmt w:val="bullet"/>
+      <w:lvlText w:val="o"/>
+      <w:lvlJc w:val="left"/>
+      <w:pPr>
+        <w:ind w:left="5760" w:hanging="360"/>
+      </w:pPr>
+      <w:rPr>
+        <w:rFonts w:ascii="Courier New" w:hAnsi="Courier New" w:cs="Courier New" w:hint="default"/>
+      </w:rPr>
+    </w:lvl>
+    <w:lvl w:ilvl="8" w:tplc="04090005" w:tentative="1">
+      <w:start w:val="1"/>
+      <w:numFmt w:val="bullet"/>
+      <w:lvlText w:val=""/>
+      <w:lvlJc w:val="left"/>
+      <w:pPr>
+        <w:ind w:left="6480" w:hanging="360"/>
+      </w:pPr>
+      <w:rPr>
+        <w:rFonts w:ascii="Wingdings" w:hAnsi="Wingdings" w:hint="default"/>
+      </w:rPr>
+    </w:lvl>
+  </w:abstractNum>
+  <w:num w:numId="1">
+    <w:abstractNumId w:val="2"/>
+  </w:num>
+  <w:num w:numId="2">
+    <w:abstractNumId w:val="11"/>
+  </w:num>
+  <w:num w:numId="3">
+    <w:abstractNumId w:val="6"/>
+  </w:num>
+  <w:num w:numId="4">
+    <w:abstractNumId w:val="0"/>
+  </w:num>
+  <w:num w:numId="5">
+    <w:abstractNumId w:val="10"/>
+  </w:num>
+  <w:num w:numId="6">
+    <w:abstractNumId w:val="7"/>
+  </w:num>
+  <w:num w:numId="7">
+    <w:abstractNumId w:val="9"/>
+  </w:num>
+  <w:num w:numId="8">
+    <w:abstractNumId w:val="15"/>
+  </w:num>
+  <w:num w:numId="9">
+    <w:abstractNumId w:val="12"/>
+  </w:num>
+  <w:num w:numId="10">
+    <w:abstractNumId w:val="13"/>
+  </w:num>
+  <w:num w:numId="11">
+    <w:abstractNumId w:val="4"/>
+  </w:num>
+  <w:num w:numId="12">
+    <w:abstractNumId w:val="3"/>
+  </w:num>
+  <w:num w:numId="13">
+    <w:abstractNumId w:val="1"/>
+  </w:num>
+  <w:num w:numId="14">
+    <w:abstractNumId w:val="14"/>
+  </w:num>
+  <w:num w:numId="15">
+    <w:abstractNumId w:val="5"/>
+  </w:num>
+  <w:num w:numId="16">
+    <w:abstractNumId w:val="8"/>
+  </w:num>
+</w:numbering>
 </file>
 
 <file path=word/styles.xml><?xml version="1.0" encoding="utf-8"?>
@@ -2313,12 +6107,12 @@
 
 <file path=word/glossary/fontTable.xml><?xml version="1.0" encoding="utf-8"?>
 <w:fonts xmlns:mc="http://schemas.openxmlformats.org/markup-compatibility/2006" xmlns:r="http://schemas.openxmlformats.org/officeDocument/2006/relationships" xmlns:w="http://schemas.openxmlformats.org/wordprocessingml/2006/main" xmlns:w14="http://schemas.microsoft.com/office/word/2010/wordml" xmlns:w15="http://schemas.microsoft.com/office/word/2012/wordml" xmlns:w16se="http://schemas.microsoft.com/office/word/2015/wordml/symex" mc:Ignorable="w14 w15 w16se">
-  <w:font w:name="Aptos">
-    <w:altName w:val="Arial"/>
-    <w:charset w:val="00"/>
-    <w:family w:val="swiss"/>
+  <w:font w:name="Symbol">
+    <w:panose1 w:val="05050102010706020507"/>
+    <w:charset w:val="02"/>
+    <w:family w:val="roman"/>
     <w:pitch w:val="variable"/>
-    <w:sig w:usb0="00000001" w:usb1="00000003" w:usb2="00000000" w:usb3="00000000" w:csb0="0000019F" w:csb1="00000000"/>
+    <w:sig w:usb0="00000000" w:usb1="10000000" w:usb2="00000000" w:usb3="00000000" w:csb0="80000000" w:csb1="00000000"/>
   </w:font>
   <w:font w:name="Times New Roman">
     <w:panose1 w:val="02020603050405020304"/>
@@ -2326,6 +6120,27 @@
     <w:family w:val="roman"/>
     <w:pitch w:val="variable"/>
     <w:sig w:usb0="E0002EFF" w:usb1="C000785B" w:usb2="00000009" w:usb3="00000000" w:csb0="000001FF" w:csb1="00000000"/>
+  </w:font>
+  <w:font w:name="Courier New">
+    <w:panose1 w:val="02070309020205020404"/>
+    <w:charset w:val="00"/>
+    <w:family w:val="modern"/>
+    <w:pitch w:val="fixed"/>
+    <w:sig w:usb0="E0002EFF" w:usb1="C0007843" w:usb2="00000009" w:usb3="00000000" w:csb0="000001FF" w:csb1="00000000"/>
+  </w:font>
+  <w:font w:name="Wingdings">
+    <w:panose1 w:val="05000000000000000000"/>
+    <w:charset w:val="02"/>
+    <w:family w:val="auto"/>
+    <w:pitch w:val="variable"/>
+    <w:sig w:usb0="00000000" w:usb1="10000000" w:usb2="00000000" w:usb3="00000000" w:csb0="80000000" w:csb1="00000000"/>
+  </w:font>
+  <w:font w:name="Aptos">
+    <w:altName w:val="Arial"/>
+    <w:charset w:val="00"/>
+    <w:family w:val="swiss"/>
+    <w:pitch w:val="variable"/>
+    <w:sig w:usb0="00000001" w:usb1="00000003" w:usb2="00000000" w:usb3="00000000" w:csb0="0000019F" w:csb1="00000000"/>
   </w:font>
   <w:font w:name="Arial">
     <w:panose1 w:val="020B0604020202020204"/>
@@ -2354,13 +6169,6 @@
     <w:family w:val="swiss"/>
     <w:pitch w:val="variable"/>
     <w:sig w:usb0="00000001" w:usb1="00000003" w:usb2="00000000" w:usb3="00000000" w:csb0="0000019F" w:csb1="00000000"/>
-  </w:font>
-  <w:font w:name="Courier New">
-    <w:panose1 w:val="02070309020205020404"/>
-    <w:charset w:val="00"/>
-    <w:family w:val="modern"/>
-    <w:pitch w:val="fixed"/>
-    <w:sig w:usb0="E0002EFF" w:usb1="C0007843" w:usb2="00000009" w:usb3="00000000" w:csb0="000001FF" w:csb1="00000000"/>
   </w:font>
   <w:font w:name="Calibri Light">
     <w:panose1 w:val="020F0302020204030204"/>
@@ -2397,6 +6205,7 @@
     <w:rsid w:val="005B5738"/>
     <w:rsid w:val="005D09FB"/>
     <w:rsid w:val="006E0E9B"/>
+    <w:rsid w:val="006F194E"/>
     <w:rsid w:val="00770722"/>
     <w:rsid w:val="00780723"/>
     <w:rsid w:val="007D351C"/>
@@ -2404,6 +6213,7 @@
     <w:rsid w:val="00AC3733"/>
     <w:rsid w:val="00CA6FFC"/>
     <w:rsid w:val="00DA5792"/>
+    <w:rsid w:val="00E91049"/>
     <w:rsid w:val="00EB2232"/>
   </w:rsids>
   <m:mathPr>
@@ -3164,7 +6974,7 @@
 </file>
 
 <file path=customXml/itemProps1.xml><?xml version="1.0" encoding="utf-8"?>
-<ds:datastoreItem xmlns:ds="http://schemas.openxmlformats.org/officeDocument/2006/customXml" ds:itemID="{74E059B3-B7F8-4B27-9D68-E7B51A79E553}">
+<ds:datastoreItem xmlns:ds="http://schemas.openxmlformats.org/officeDocument/2006/customXml" ds:itemID="{24AA2D4F-9EAA-4586-B3CC-442564D95949}">
   <ds:schemaRefs>
     <ds:schemaRef ds:uri="http://schemas.openxmlformats.org/officeDocument/2006/bibliography"/>
   </ds:schemaRefs>

</xml_diff>